<commit_message>
1: Parse OLE embedded Excels.
</commit_message>
<xml_diff>
--- a/src/test/resources/TestDokument.docx
+++ b/src/test/resources/TestDokument.docx
@@ -118,9 +118,51 @@
       </w:tr>
     </w:tbl>
     <w:p/>
-    <w:p/>
+    <w:p>
+      <w:r>
+        <w:t>OLE Table</w:t>
+      </w:r>
+    </w:p>
+    <w:bookmarkStart w:id="0" w:name="_MON_1326699751"/>
+    <w:bookmarkEnd w:id="0"/>
+    <w:p>
+      <w:r>
+        <w:rPr>
+          <w:rFonts w:cs="Arial"/>
+        </w:rPr>
+        <w:object w:dxaOrig="3817" w:dyaOrig="1256" w14:anchorId="73308867">
+          <v:shapetype id="_x0000_t75" coordsize="21600,21600" o:spt="75" o:preferrelative="t" path="m@4@5l@4@11@9@11@9@5xe" filled="f" stroked="f">
+            <v:stroke joinstyle="miter"/>
+            <v:formulas>
+              <v:f eqn="if lineDrawn pixelLineWidth 0"/>
+              <v:f eqn="sum @0 1 0"/>
+              <v:f eqn="sum 0 0 @1"/>
+              <v:f eqn="prod @2 1 2"/>
+              <v:f eqn="prod @3 21600 pixelWidth"/>
+              <v:f eqn="prod @3 21600 pixelHeight"/>
+              <v:f eqn="sum @0 0 1"/>
+              <v:f eqn="prod @6 1 2"/>
+              <v:f eqn="prod @7 21600 pixelWidth"/>
+              <v:f eqn="sum @8 21600 0"/>
+              <v:f eqn="prod @7 21600 pixelHeight"/>
+              <v:f eqn="sum @10 21600 0"/>
+            </v:formulas>
+            <v:path o:extrusionok="f" gradientshapeok="t" o:connecttype="rect"/>
+            <o:lock v:ext="edit" aspectratio="t"/>
+          </v:shapetype>
+          <v:shape id="_x0000_i1038" type="#_x0000_t75" style="width:181.35pt;height:62.5pt" o:ole="">
+            <v:imagedata r:id="rId10" o:title=""/>
+            <w10:bordertop type="single" width="4"/>
+            <w10:borderleft type="single" width="4"/>
+            <w10:borderbottom type="single" width="4"/>
+            <w10:borderright type="single" width="4"/>
+          </v:shape>
+          <o:OLEObject Type="Embed" ProgID="Excel.Sheet.8" ShapeID="_x0000_i1038" DrawAspect="Content" ObjectID="_1775502428" r:id="rId11"/>
+        </w:object>
+      </w:r>
+    </w:p>
     <w:sectPr>
-      <w:footerReference w:type="default" r:id="rId10"/>
+      <w:footerReference w:type="default" r:id="rId12"/>
       <w:pgSz w:w="11906" w:h="16838"/>
       <w:pgMar w:top="1417" w:right="1417" w:bottom="1134" w:left="1417" w:header="595" w:footer="708" w:gutter="0"/>
       <w:cols w:space="708"/>
@@ -1601,10 +1643,26 @@
 </file>
 
 <file path=customXml/item1.xml><?xml version="1.0" encoding="utf-8"?>
-<b:Sources xmlns:b="http://schemas.openxmlformats.org/officeDocument/2006/bibliography" xmlns="http://schemas.openxmlformats.org/officeDocument/2006/bibliography" SelectedStyle="\APASixthEditionOfficeOnline.xsl" StyleName="APA" Version="6"/>
+<?mso-contentType ?>
+<FormTemplates xmlns="http://schemas.microsoft.com/sharepoint/v3/contenttype/forms">
+  <Display>DocumentLibraryForm</Display>
+  <Edit>DocumentLibraryForm</Edit>
+  <New>DocumentLibraryForm</New>
+</FormTemplates>
 </file>
 
 <file path=customXml/item2.xml><?xml version="1.0" encoding="utf-8"?>
+<p:properties xmlns:p="http://schemas.microsoft.com/office/2006/metadata/properties" xmlns:xsi="http://www.w3.org/2001/XMLSchema-instance" xmlns:pc="http://schemas.microsoft.com/office/infopath/2007/PartnerControls">
+  <documentManagement>
+    <TaxCatchAll xmlns="b3b83516-599d-4263-a77e-c7afb57c8268" xsi:nil="true"/>
+    <lcf76f155ced4ddcb4097134ff3c332f xmlns="73dc1c9a-3e42-4000-aada-f365e8e6c355">
+      <Terms xmlns="http://schemas.microsoft.com/office/infopath/2007/PartnerControls"/>
+    </lcf76f155ced4ddcb4097134ff3c332f>
+  </documentManagement>
+</p:properties>
+</file>
+
+<file path=customXml/item3.xml><?xml version="1.0" encoding="utf-8"?>
 <ct:contentTypeSchema xmlns:ct="http://schemas.microsoft.com/office/2006/metadata/contentType" xmlns:ma="http://schemas.microsoft.com/office/2006/metadata/properties/metaAttributes" ct:_="" ma:_="" ma:contentTypeName="Dokument" ma:contentTypeID="0x010100280CE64F73924048A465CACA181C4713" ma:contentTypeVersion="8" ma:contentTypeDescription="Ein neues Dokument erstellen." ma:contentTypeScope="" ma:versionID="6d29c54d31aefebff6f6195c5b2a1699">
   <xsd:schema xmlns:xsd="http://www.w3.org/2001/XMLSchema" xmlns:xs="http://www.w3.org/2001/XMLSchema" xmlns:p="http://schemas.microsoft.com/office/2006/metadata/properties" xmlns:ns2="73dc1c9a-3e42-4000-aada-f365e8e6c355" xmlns:ns3="b3b83516-599d-4263-a77e-c7afb57c8268" targetNamespace="http://schemas.microsoft.com/office/2006/metadata/properties" ma:root="true" ma:fieldsID="851cee35f3407243222e61b8d200e1e5" ns2:_="" ns3:_="">
     <xsd:import namespace="73dc1c9a-3e42-4000-aada-f365e8e6c355"/>
@@ -1781,35 +1839,30 @@
 </ct:contentTypeSchema>
 </file>
 
-<file path=customXml/item3.xml><?xml version="1.0" encoding="utf-8"?>
-<p:properties xmlns:p="http://schemas.microsoft.com/office/2006/metadata/properties" xmlns:xsi="http://www.w3.org/2001/XMLSchema-instance" xmlns:pc="http://schemas.microsoft.com/office/infopath/2007/PartnerControls">
-  <documentManagement>
-    <TaxCatchAll xmlns="b3b83516-599d-4263-a77e-c7afb57c8268" xsi:nil="true"/>
-    <lcf76f155ced4ddcb4097134ff3c332f xmlns="73dc1c9a-3e42-4000-aada-f365e8e6c355">
-      <Terms xmlns="http://schemas.microsoft.com/office/infopath/2007/PartnerControls"/>
-    </lcf76f155ced4ddcb4097134ff3c332f>
-  </documentManagement>
-</p:properties>
-</file>
-
 <file path=customXml/item4.xml><?xml version="1.0" encoding="utf-8"?>
-<?mso-contentType ?>
-<FormTemplates xmlns="http://schemas.microsoft.com/sharepoint/v3/contenttype/forms">
-  <Display>DocumentLibraryForm</Display>
-  <Edit>DocumentLibraryForm</Edit>
-  <New>DocumentLibraryForm</New>
-</FormTemplates>
+<b:Sources xmlns:b="http://schemas.openxmlformats.org/officeDocument/2006/bibliography" xmlns="http://schemas.openxmlformats.org/officeDocument/2006/bibliography" SelectedStyle="\APASixthEditionOfficeOnline.xsl" StyleName="APA" Version="6"/>
 </file>
 
 <file path=customXml/itemProps1.xml><?xml version="1.0" encoding="utf-8"?>
-<ds:datastoreItem xmlns:ds="http://schemas.openxmlformats.org/officeDocument/2006/customXml" ds:itemID="{03006A3F-F366-4E84-A26C-0FEE60D94253}">
+<ds:datastoreItem xmlns:ds="http://schemas.openxmlformats.org/officeDocument/2006/customXml" ds:itemID="{B24A0F41-CBD7-481D-B4AD-159A9F4A4F08}">
   <ds:schemaRefs>
-    <ds:schemaRef ds:uri="http://schemas.openxmlformats.org/officeDocument/2006/bibliography"/>
+    <ds:schemaRef ds:uri="http://schemas.microsoft.com/sharepoint/v3/contenttype/forms"/>
   </ds:schemaRefs>
 </ds:datastoreItem>
 </file>
 
 <file path=customXml/itemProps2.xml><?xml version="1.0" encoding="utf-8"?>
+<ds:datastoreItem xmlns:ds="http://schemas.openxmlformats.org/officeDocument/2006/customXml" ds:itemID="{0637F22F-8CA1-4C46-ABAB-27D637C8BDAE}">
+  <ds:schemaRefs>
+    <ds:schemaRef ds:uri="http://schemas.microsoft.com/office/2006/metadata/properties"/>
+    <ds:schemaRef ds:uri="http://schemas.microsoft.com/office/infopath/2007/PartnerControls"/>
+    <ds:schemaRef ds:uri="b3b83516-599d-4263-a77e-c7afb57c8268"/>
+    <ds:schemaRef ds:uri="73dc1c9a-3e42-4000-aada-f365e8e6c355"/>
+  </ds:schemaRefs>
+</ds:datastoreItem>
+</file>
+
+<file path=customXml/itemProps3.xml><?xml version="1.0" encoding="utf-8"?>
 <ds:datastoreItem xmlns:ds="http://schemas.openxmlformats.org/officeDocument/2006/customXml" ds:itemID="{3EBE3438-CB39-49D8-A4DF-C1B3D83CCFAE}">
   <ds:schemaRefs>
     <ds:schemaRef ds:uri="http://schemas.microsoft.com/office/2006/metadata/contentType"/>
@@ -1828,21 +1881,10 @@
 </ds:datastoreItem>
 </file>
 
-<file path=customXml/itemProps3.xml><?xml version="1.0" encoding="utf-8"?>
-<ds:datastoreItem xmlns:ds="http://schemas.openxmlformats.org/officeDocument/2006/customXml" ds:itemID="{0637F22F-8CA1-4C46-ABAB-27D637C8BDAE}">
+<file path=customXml/itemProps4.xml><?xml version="1.0" encoding="utf-8"?>
+<ds:datastoreItem xmlns:ds="http://schemas.openxmlformats.org/officeDocument/2006/customXml" ds:itemID="{03006A3F-F366-4E84-A26C-0FEE60D94253}">
   <ds:schemaRefs>
-    <ds:schemaRef ds:uri="http://schemas.microsoft.com/office/2006/metadata/properties"/>
-    <ds:schemaRef ds:uri="http://schemas.microsoft.com/office/infopath/2007/PartnerControls"/>
-    <ds:schemaRef ds:uri="b3b83516-599d-4263-a77e-c7afb57c8268"/>
-    <ds:schemaRef ds:uri="73dc1c9a-3e42-4000-aada-f365e8e6c355"/>
-  </ds:schemaRefs>
-</ds:datastoreItem>
-</file>
-
-<file path=customXml/itemProps4.xml><?xml version="1.0" encoding="utf-8"?>
-<ds:datastoreItem xmlns:ds="http://schemas.openxmlformats.org/officeDocument/2006/customXml" ds:itemID="{B24A0F41-CBD7-481D-B4AD-159A9F4A4F08}">
-  <ds:schemaRefs>
-    <ds:schemaRef ds:uri="http://schemas.microsoft.com/sharepoint/v3/contenttype/forms"/>
+    <ds:schemaRef ds:uri="http://schemas.openxmlformats.org/officeDocument/2006/bibliography"/>
   </ds:schemaRefs>
 </ds:datastoreItem>
 </file>
</xml_diff>

<commit_message>
1: Add Table Type to detect if it comes from OLE or FLAT.
</commit_message>
<xml_diff>
--- a/src/test/resources/TestDokument.docx
+++ b/src/test/resources/TestDokument.docx
@@ -117,7 +117,6 @@
         </w:tc>
       </w:tr>
     </w:tbl>
-    <w:p/>
     <w:p>
       <w:r>
         <w:t>OLE Table</w:t>
@@ -150,14 +149,14 @@
             <v:path o:extrusionok="f" gradientshapeok="t" o:connecttype="rect"/>
             <o:lock v:ext="edit" aspectratio="t"/>
           </v:shapetype>
-          <v:shape id="_x0000_i1038" type="#_x0000_t75" style="width:181.35pt;height:62.5pt" o:ole="">
+          <v:shape id="_x0000_i1025" type="#_x0000_t75" style="width:181.35pt;height:62.5pt" o:ole="" o:bordertopcolor="this" o:borderleftcolor="this" o:borderbottomcolor="this" o:borderrightcolor="this">
             <v:imagedata r:id="rId10" o:title=""/>
             <w10:bordertop type="single" width="4"/>
             <w10:borderleft type="single" width="4"/>
             <w10:borderbottom type="single" width="4"/>
             <w10:borderright type="single" width="4"/>
           </v:shape>
-          <o:OLEObject Type="Embed" ProgID="Excel.Sheet.8" ShapeID="_x0000_i1038" DrawAspect="Content" ObjectID="_1775502428" r:id="rId11"/>
+          <o:OLEObject Type="Embed" ProgID="Excel.Sheet.8" ShapeID="_x0000_i1025" DrawAspect="Content" ObjectID="_1775885694" r:id="rId11"/>
         </w:object>
       </w:r>
     </w:p>
@@ -1643,26 +1642,6 @@
 </file>
 
 <file path=customXml/item1.xml><?xml version="1.0" encoding="utf-8"?>
-<?mso-contentType ?>
-<FormTemplates xmlns="http://schemas.microsoft.com/sharepoint/v3/contenttype/forms">
-  <Display>DocumentLibraryForm</Display>
-  <Edit>DocumentLibraryForm</Edit>
-  <New>DocumentLibraryForm</New>
-</FormTemplates>
-</file>
-
-<file path=customXml/item2.xml><?xml version="1.0" encoding="utf-8"?>
-<p:properties xmlns:p="http://schemas.microsoft.com/office/2006/metadata/properties" xmlns:xsi="http://www.w3.org/2001/XMLSchema-instance" xmlns:pc="http://schemas.microsoft.com/office/infopath/2007/PartnerControls">
-  <documentManagement>
-    <TaxCatchAll xmlns="b3b83516-599d-4263-a77e-c7afb57c8268" xsi:nil="true"/>
-    <lcf76f155ced4ddcb4097134ff3c332f xmlns="73dc1c9a-3e42-4000-aada-f365e8e6c355">
-      <Terms xmlns="http://schemas.microsoft.com/office/infopath/2007/PartnerControls"/>
-    </lcf76f155ced4ddcb4097134ff3c332f>
-  </documentManagement>
-</p:properties>
-</file>
-
-<file path=customXml/item3.xml><?xml version="1.0" encoding="utf-8"?>
 <ct:contentTypeSchema xmlns:ct="http://schemas.microsoft.com/office/2006/metadata/contentType" xmlns:ma="http://schemas.microsoft.com/office/2006/metadata/properties/metaAttributes" ct:_="" ma:_="" ma:contentTypeName="Dokument" ma:contentTypeID="0x010100280CE64F73924048A465CACA181C4713" ma:contentTypeVersion="8" ma:contentTypeDescription="Ein neues Dokument erstellen." ma:contentTypeScope="" ma:versionID="6d29c54d31aefebff6f6195c5b2a1699">
   <xsd:schema xmlns:xsd="http://www.w3.org/2001/XMLSchema" xmlns:xs="http://www.w3.org/2001/XMLSchema" xmlns:p="http://schemas.microsoft.com/office/2006/metadata/properties" xmlns:ns2="73dc1c9a-3e42-4000-aada-f365e8e6c355" xmlns:ns3="b3b83516-599d-4263-a77e-c7afb57c8268" targetNamespace="http://schemas.microsoft.com/office/2006/metadata/properties" ma:root="true" ma:fieldsID="851cee35f3407243222e61b8d200e1e5" ns2:_="" ns3:_="">
     <xsd:import namespace="73dc1c9a-3e42-4000-aada-f365e8e6c355"/>
@@ -1839,30 +1818,31 @@
 </ct:contentTypeSchema>
 </file>
 
+<file path=customXml/item2.xml><?xml version="1.0" encoding="utf-8"?>
+<p:properties xmlns:p="http://schemas.microsoft.com/office/2006/metadata/properties" xmlns:xsi="http://www.w3.org/2001/XMLSchema-instance" xmlns:pc="http://schemas.microsoft.com/office/infopath/2007/PartnerControls">
+  <documentManagement>
+    <TaxCatchAll xmlns="b3b83516-599d-4263-a77e-c7afb57c8268" xsi:nil="true"/>
+    <lcf76f155ced4ddcb4097134ff3c332f xmlns="73dc1c9a-3e42-4000-aada-f365e8e6c355">
+      <Terms xmlns="http://schemas.microsoft.com/office/infopath/2007/PartnerControls"/>
+    </lcf76f155ced4ddcb4097134ff3c332f>
+  </documentManagement>
+</p:properties>
+</file>
+
+<file path=customXml/item3.xml><?xml version="1.0" encoding="utf-8"?>
+<?mso-contentType ?>
+<FormTemplates xmlns="http://schemas.microsoft.com/sharepoint/v3/contenttype/forms">
+  <Display>DocumentLibraryForm</Display>
+  <Edit>DocumentLibraryForm</Edit>
+  <New>DocumentLibraryForm</New>
+</FormTemplates>
+</file>
+
 <file path=customXml/item4.xml><?xml version="1.0" encoding="utf-8"?>
 <b:Sources xmlns:b="http://schemas.openxmlformats.org/officeDocument/2006/bibliography" xmlns="http://schemas.openxmlformats.org/officeDocument/2006/bibliography" SelectedStyle="\APASixthEditionOfficeOnline.xsl" StyleName="APA" Version="6"/>
 </file>
 
 <file path=customXml/itemProps1.xml><?xml version="1.0" encoding="utf-8"?>
-<ds:datastoreItem xmlns:ds="http://schemas.openxmlformats.org/officeDocument/2006/customXml" ds:itemID="{B24A0F41-CBD7-481D-B4AD-159A9F4A4F08}">
-  <ds:schemaRefs>
-    <ds:schemaRef ds:uri="http://schemas.microsoft.com/sharepoint/v3/contenttype/forms"/>
-  </ds:schemaRefs>
-</ds:datastoreItem>
-</file>
-
-<file path=customXml/itemProps2.xml><?xml version="1.0" encoding="utf-8"?>
-<ds:datastoreItem xmlns:ds="http://schemas.openxmlformats.org/officeDocument/2006/customXml" ds:itemID="{0637F22F-8CA1-4C46-ABAB-27D637C8BDAE}">
-  <ds:schemaRefs>
-    <ds:schemaRef ds:uri="http://schemas.microsoft.com/office/2006/metadata/properties"/>
-    <ds:schemaRef ds:uri="http://schemas.microsoft.com/office/infopath/2007/PartnerControls"/>
-    <ds:schemaRef ds:uri="b3b83516-599d-4263-a77e-c7afb57c8268"/>
-    <ds:schemaRef ds:uri="73dc1c9a-3e42-4000-aada-f365e8e6c355"/>
-  </ds:schemaRefs>
-</ds:datastoreItem>
-</file>
-
-<file path=customXml/itemProps3.xml><?xml version="1.0" encoding="utf-8"?>
 <ds:datastoreItem xmlns:ds="http://schemas.openxmlformats.org/officeDocument/2006/customXml" ds:itemID="{3EBE3438-CB39-49D8-A4DF-C1B3D83CCFAE}">
   <ds:schemaRefs>
     <ds:schemaRef ds:uri="http://schemas.microsoft.com/office/2006/metadata/contentType"/>
@@ -1881,6 +1861,25 @@
 </ds:datastoreItem>
 </file>
 
+<file path=customXml/itemProps2.xml><?xml version="1.0" encoding="utf-8"?>
+<ds:datastoreItem xmlns:ds="http://schemas.openxmlformats.org/officeDocument/2006/customXml" ds:itemID="{0637F22F-8CA1-4C46-ABAB-27D637C8BDAE}">
+  <ds:schemaRefs>
+    <ds:schemaRef ds:uri="http://schemas.microsoft.com/office/2006/metadata/properties"/>
+    <ds:schemaRef ds:uri="http://schemas.microsoft.com/office/infopath/2007/PartnerControls"/>
+    <ds:schemaRef ds:uri="b3b83516-599d-4263-a77e-c7afb57c8268"/>
+    <ds:schemaRef ds:uri="73dc1c9a-3e42-4000-aada-f365e8e6c355"/>
+  </ds:schemaRefs>
+</ds:datastoreItem>
+</file>
+
+<file path=customXml/itemProps3.xml><?xml version="1.0" encoding="utf-8"?>
+<ds:datastoreItem xmlns:ds="http://schemas.openxmlformats.org/officeDocument/2006/customXml" ds:itemID="{B24A0F41-CBD7-481D-B4AD-159A9F4A4F08}">
+  <ds:schemaRefs>
+    <ds:schemaRef ds:uri="http://schemas.microsoft.com/sharepoint/v3/contenttype/forms"/>
+  </ds:schemaRefs>
+</ds:datastoreItem>
+</file>
+
 <file path=customXml/itemProps4.xml><?xml version="1.0" encoding="utf-8"?>
 <ds:datastoreItem xmlns:ds="http://schemas.openxmlformats.org/officeDocument/2006/customXml" ds:itemID="{03006A3F-F366-4E84-A26C-0FEE60D94253}">
   <ds:schemaRefs>

</xml_diff>

<commit_message>
parse values & document requirements.
</commit_message>
<xml_diff>
--- a/src/test/resources/TestDokument.docx
+++ b/src/test/resources/TestDokument.docx
@@ -22,13 +22,13 @@
         <w:tblLook w:val="04A0" w:firstRow="1" w:lastRow="0" w:firstColumn="1" w:lastColumn="0" w:noHBand="0" w:noVBand="1"/>
       </w:tblPr>
       <w:tblGrid>
-        <w:gridCol w:w="4531"/>
-        <w:gridCol w:w="4531"/>
+        <w:gridCol w:w="2972"/>
+        <w:gridCol w:w="6090"/>
       </w:tblGrid>
       <w:tr>
         <w:tc>
           <w:tcPr>
-            <w:tcW w:w="4531" w:type="dxa"/>
+            <w:tcW w:w="2972" w:type="dxa"/>
           </w:tcPr>
           <w:p>
             <w:r>
@@ -38,7 +38,7 @@
         </w:tc>
         <w:tc>
           <w:tcPr>
-            <w:tcW w:w="4531" w:type="dxa"/>
+            <w:tcW w:w="6090" w:type="dxa"/>
           </w:tcPr>
           <w:p>
             <w:r>
@@ -53,17 +53,17 @@
       <w:tr>
         <w:tc>
           <w:tcPr>
-            <w:tcW w:w="4531" w:type="dxa"/>
+            <w:tcW w:w="2972" w:type="dxa"/>
           </w:tcPr>
           <w:p>
             <w:r>
-              <w:t>Kalorien</w:t>
+              <w:t xml:space="preserve">Energie in kcal. </w:t>
             </w:r>
           </w:p>
         </w:tc>
         <w:tc>
           <w:tcPr>
-            <w:tcW w:w="4531" w:type="dxa"/>
+            <w:tcW w:w="6090" w:type="dxa"/>
           </w:tcPr>
           <w:p>
             <w:r>
@@ -75,7 +75,7 @@
       <w:tr>
         <w:tc>
           <w:tcPr>
-            <w:tcW w:w="4531" w:type="dxa"/>
+            <w:tcW w:w="2972" w:type="dxa"/>
           </w:tcPr>
           <w:p>
             <w:r>
@@ -85,7 +85,7 @@
         </w:tc>
         <w:tc>
           <w:tcPr>
-            <w:tcW w:w="4531" w:type="dxa"/>
+            <w:tcW w:w="6090" w:type="dxa"/>
           </w:tcPr>
           <w:p>
             <w:r>
@@ -97,7 +97,8 @@
       <w:tr>
         <w:tc>
           <w:tcPr>
-            <w:tcW w:w="4531" w:type="dxa"/>
+            <w:tcW w:w="2972" w:type="dxa"/>
+            <w:vMerge w:val="restart"/>
           </w:tcPr>
           <w:p>
             <w:r>
@@ -107,11 +108,62 @@
         </w:tc>
         <w:tc>
           <w:tcPr>
-            <w:tcW w:w="4531" w:type="dxa"/>
+            <w:tcW w:w="6090" w:type="dxa"/>
           </w:tcPr>
           <w:p>
             <w:r>
-              <w:t>Süß / Sauer</w:t>
+              <w:t>Süß</w:t>
+            </w:r>
+          </w:p>
+        </w:tc>
+      </w:tr>
+      <w:tr>
+        <w:tc>
+          <w:tcPr>
+            <w:tcW w:w="2972" w:type="dxa"/>
+            <w:vMerge/>
+          </w:tcPr>
+          <w:p/>
+        </w:tc>
+        <w:tc>
+          <w:tcPr>
+            <w:tcW w:w="6090" w:type="dxa"/>
+          </w:tcPr>
+          <w:p>
+            <w:r>
+              <w:t>Sauer</w:t>
+            </w:r>
+          </w:p>
+        </w:tc>
+      </w:tr>
+      <w:tr>
+        <w:tc>
+          <w:tcPr>
+            <w:tcW w:w="2972" w:type="dxa"/>
+          </w:tcPr>
+          <w:p>
+            <w:r>
+              <w:t>Autoren</w:t>
+            </w:r>
+          </w:p>
+        </w:tc>
+        <w:tc>
+          <w:tcPr>
+            <w:tcW w:w="6090" w:type="dxa"/>
+          </w:tcPr>
+          <w:p>
+            <w:r>
+              <w:t>Koch: Günther</w:t>
+            </w:r>
+          </w:p>
+          <w:p>
+            <w:r>
+              <w:t>Fotos: Saskia</w:t>
+            </w:r>
+          </w:p>
+          <w:p>
+            <w:r>
+              <w:t>Redaktion: Tom</w:t>
             </w:r>
           </w:p>
         </w:tc>
@@ -129,7 +181,7 @@
         <w:rPr>
           <w:rFonts w:cs="Arial"/>
         </w:rPr>
-        <w:object w:dxaOrig="3817" w:dyaOrig="1256" w14:anchorId="73308867">
+        <w:object w:dxaOrig="3807" w:dyaOrig="1256" w14:anchorId="73308867">
           <v:shapetype id="_x0000_t75" coordsize="21600,21600" o:spt="75" o:preferrelative="t" path="m@4@5l@4@11@9@11@9@5xe" filled="f" stroked="f">
             <v:stroke joinstyle="miter"/>
             <v:formulas>
@@ -149,14 +201,14 @@
             <v:path o:extrusionok="f" gradientshapeok="t" o:connecttype="rect"/>
             <o:lock v:ext="edit" aspectratio="t"/>
           </v:shapetype>
-          <v:shape id="_x0000_i1025" type="#_x0000_t75" style="width:181.35pt;height:62.5pt" o:ole="" o:bordertopcolor="this" o:borderleftcolor="this" o:borderbottomcolor="this" o:borderrightcolor="this">
+          <v:shape id="_x0000_i1028" type="#_x0000_t75" style="width:181.35pt;height:62.5pt" o:ole="">
             <v:imagedata r:id="rId10" o:title=""/>
             <w10:bordertop type="single" width="4"/>
             <w10:borderleft type="single" width="4"/>
             <w10:borderbottom type="single" width="4"/>
             <w10:borderright type="single" width="4"/>
           </v:shape>
-          <o:OLEObject Type="Embed" ProgID="Excel.Sheet.8" ShapeID="_x0000_i1025" DrawAspect="Content" ObjectID="_1775885694" r:id="rId11"/>
+          <o:OLEObject Type="Embed" ProgID="Excel.Sheet.8" ShapeID="_x0000_i1028" DrawAspect="Content" ObjectID="_1776503896" r:id="rId11"/>
         </w:object>
       </w:r>
     </w:p>
@@ -1642,6 +1694,10 @@
 </file>
 
 <file path=customXml/item1.xml><?xml version="1.0" encoding="utf-8"?>
+<b:Sources xmlns:b="http://schemas.openxmlformats.org/officeDocument/2006/bibliography" xmlns="http://schemas.openxmlformats.org/officeDocument/2006/bibliography" SelectedStyle="\APASixthEditionOfficeOnline.xsl" StyleName="APA" Version="6"/>
+</file>
+
+<file path=customXml/item2.xml><?xml version="1.0" encoding="utf-8"?>
 <ct:contentTypeSchema xmlns:ct="http://schemas.microsoft.com/office/2006/metadata/contentType" xmlns:ma="http://schemas.microsoft.com/office/2006/metadata/properties/metaAttributes" ct:_="" ma:_="" ma:contentTypeName="Dokument" ma:contentTypeID="0x010100280CE64F73924048A465CACA181C4713" ma:contentTypeVersion="8" ma:contentTypeDescription="Ein neues Dokument erstellen." ma:contentTypeScope="" ma:versionID="6d29c54d31aefebff6f6195c5b2a1699">
   <xsd:schema xmlns:xsd="http://www.w3.org/2001/XMLSchema" xmlns:xs="http://www.w3.org/2001/XMLSchema" xmlns:p="http://schemas.microsoft.com/office/2006/metadata/properties" xmlns:ns2="73dc1c9a-3e42-4000-aada-f365e8e6c355" xmlns:ns3="b3b83516-599d-4263-a77e-c7afb57c8268" targetNamespace="http://schemas.microsoft.com/office/2006/metadata/properties" ma:root="true" ma:fieldsID="851cee35f3407243222e61b8d200e1e5" ns2:_="" ns3:_="">
     <xsd:import namespace="73dc1c9a-3e42-4000-aada-f365e8e6c355"/>
@@ -1818,7 +1874,7 @@
 </ct:contentTypeSchema>
 </file>
 
-<file path=customXml/item2.xml><?xml version="1.0" encoding="utf-8"?>
+<file path=customXml/item3.xml><?xml version="1.0" encoding="utf-8"?>
 <p:properties xmlns:p="http://schemas.microsoft.com/office/2006/metadata/properties" xmlns:xsi="http://www.w3.org/2001/XMLSchema-instance" xmlns:pc="http://schemas.microsoft.com/office/infopath/2007/PartnerControls">
   <documentManagement>
     <TaxCatchAll xmlns="b3b83516-599d-4263-a77e-c7afb57c8268" xsi:nil="true"/>
@@ -1829,7 +1885,7 @@
 </p:properties>
 </file>
 
-<file path=customXml/item3.xml><?xml version="1.0" encoding="utf-8"?>
+<file path=customXml/item4.xml><?xml version="1.0" encoding="utf-8"?>
 <?mso-contentType ?>
 <FormTemplates xmlns="http://schemas.microsoft.com/sharepoint/v3/contenttype/forms">
   <Display>DocumentLibraryForm</Display>
@@ -1838,11 +1894,15 @@
 </FormTemplates>
 </file>
 
-<file path=customXml/item4.xml><?xml version="1.0" encoding="utf-8"?>
-<b:Sources xmlns:b="http://schemas.openxmlformats.org/officeDocument/2006/bibliography" xmlns="http://schemas.openxmlformats.org/officeDocument/2006/bibliography" SelectedStyle="\APASixthEditionOfficeOnline.xsl" StyleName="APA" Version="6"/>
+<file path=customXml/itemProps1.xml><?xml version="1.0" encoding="utf-8"?>
+<ds:datastoreItem xmlns:ds="http://schemas.openxmlformats.org/officeDocument/2006/customXml" ds:itemID="{03006A3F-F366-4E84-A26C-0FEE60D94253}">
+  <ds:schemaRefs>
+    <ds:schemaRef ds:uri="http://schemas.openxmlformats.org/officeDocument/2006/bibliography"/>
+  </ds:schemaRefs>
+</ds:datastoreItem>
 </file>
 
-<file path=customXml/itemProps1.xml><?xml version="1.0" encoding="utf-8"?>
+<file path=customXml/itemProps2.xml><?xml version="1.0" encoding="utf-8"?>
 <ds:datastoreItem xmlns:ds="http://schemas.openxmlformats.org/officeDocument/2006/customXml" ds:itemID="{3EBE3438-CB39-49D8-A4DF-C1B3D83CCFAE}">
   <ds:schemaRefs>
     <ds:schemaRef ds:uri="http://schemas.microsoft.com/office/2006/metadata/contentType"/>
@@ -1861,7 +1921,7 @@
 </ds:datastoreItem>
 </file>
 
-<file path=customXml/itemProps2.xml><?xml version="1.0" encoding="utf-8"?>
+<file path=customXml/itemProps3.xml><?xml version="1.0" encoding="utf-8"?>
 <ds:datastoreItem xmlns:ds="http://schemas.openxmlformats.org/officeDocument/2006/customXml" ds:itemID="{0637F22F-8CA1-4C46-ABAB-27D637C8BDAE}">
   <ds:schemaRefs>
     <ds:schemaRef ds:uri="http://schemas.microsoft.com/office/2006/metadata/properties"/>
@@ -1872,18 +1932,10 @@
 </ds:datastoreItem>
 </file>
 
-<file path=customXml/itemProps3.xml><?xml version="1.0" encoding="utf-8"?>
+<file path=customXml/itemProps4.xml><?xml version="1.0" encoding="utf-8"?>
 <ds:datastoreItem xmlns:ds="http://schemas.openxmlformats.org/officeDocument/2006/customXml" ds:itemID="{B24A0F41-CBD7-481D-B4AD-159A9F4A4F08}">
   <ds:schemaRefs>
     <ds:schemaRef ds:uri="http://schemas.microsoft.com/sharepoint/v3/contenttype/forms"/>
   </ds:schemaRefs>
 </ds:datastoreItem>
-</file>
-
-<file path=customXml/itemProps4.xml><?xml version="1.0" encoding="utf-8"?>
-<ds:datastoreItem xmlns:ds="http://schemas.openxmlformats.org/officeDocument/2006/customXml" ds:itemID="{03006A3F-F366-4E84-A26C-0FEE60D94253}">
-  <ds:schemaRefs>
-    <ds:schemaRef ds:uri="http://schemas.openxmlformats.org/officeDocument/2006/bibliography"/>
-  </ds:schemaRefs>
-</ds:datastoreItem>
 </file>
</xml_diff>

<commit_message>
Add mapping for split of values.
</commit_message>
<xml_diff>
--- a/src/test/resources/TestDokument.docx
+++ b/src/test/resources/TestDokument.docx
@@ -200,6 +200,62 @@
           </w:p>
         </w:tc>
       </w:tr>
+      <w:tr>
+        <w:tc>
+          <w:tcPr>
+            <w:tcW w:w="2972" w:type="dxa"/>
+          </w:tcPr>
+          <w:p>
+            <w:r>
+              <w:t>Zeiten</w:t>
+            </w:r>
+          </w:p>
+        </w:tc>
+        <w:tc>
+          <w:tcPr>
+            <w:tcW w:w="6090" w:type="dxa"/>
+          </w:tcPr>
+          <w:p>
+            <w:r>
+              <w:t>5 min / 10 min / 20 min</w:t>
+            </w:r>
+          </w:p>
+        </w:tc>
+      </w:tr>
+      <w:tr>
+        <w:tc>
+          <w:tcPr>
+            <w:tcW w:w="2972" w:type="dxa"/>
+          </w:tcPr>
+          <w:p>
+            <w:r>
+              <w:t>Kategorie</w:t>
+            </w:r>
+          </w:p>
+        </w:tc>
+        <w:tc>
+          <w:tcPr>
+            <w:tcW w:w="6090" w:type="dxa"/>
+          </w:tcPr>
+          <w:p>
+            <w:r>
+              <w:t>Backen</w:t>
+            </w:r>
+            <w:r>
+              <w:t>,</w:t>
+            </w:r>
+            <w:r>
+              <w:t xml:space="preserve"> Kuchen</w:t>
+            </w:r>
+            <w:r>
+              <w:t>,</w:t>
+            </w:r>
+            <w:r>
+              <w:t xml:space="preserve"> Früchte</w:t>
+            </w:r>
+          </w:p>
+        </w:tc>
+      </w:tr>
     </w:tbl>
     <w:p>
       <w:r>
@@ -213,7 +269,7 @@
         <w:rPr>
           <w:rFonts w:cs="Arial"/>
         </w:rPr>
-        <w:object w:dxaOrig="3807" w:dyaOrig="1256" w14:anchorId="73308867">
+        <w:object w:dxaOrig="7091" w:dyaOrig="1256" w14:anchorId="73308867">
           <v:shapetype id="_x0000_t75" coordsize="21600,21600" o:spt="75" o:preferrelative="t" path="m@4@5l@4@11@9@11@9@5xe" filled="f" stroked="f">
             <v:stroke joinstyle="miter"/>
             <v:formulas>
@@ -233,14 +289,14 @@
             <v:path o:extrusionok="f" gradientshapeok="t" o:connecttype="rect"/>
             <o:lock v:ext="edit" aspectratio="t"/>
           </v:shapetype>
-          <v:shape id="_x0000_i1025" type="#_x0000_t75" style="width:181.5pt;height:63pt" o:ole="" o:bordertopcolor="this" o:borderleftcolor="this" o:borderbottomcolor="this" o:borderrightcolor="this">
+          <v:shape id="_x0000_i1032" type="#_x0000_t75" style="width:338.25pt;height:63pt" o:ole="">
             <v:imagedata r:id="rId10" o:title=""/>
             <w10:bordertop type="single" width="4"/>
             <w10:borderleft type="single" width="4"/>
             <w10:borderbottom type="single" width="4"/>
             <w10:borderright type="single" width="4"/>
           </v:shape>
-          <o:OLEObject Type="Embed" ProgID="Excel.Sheet.8" ShapeID="_x0000_i1025" DrawAspect="Content" ObjectID="_1776704454" r:id="rId11"/>
+          <o:OLEObject Type="Embed" ProgID="Excel.Sheet.8" ShapeID="_x0000_i1032" DrawAspect="Content" ObjectID="_1776711552" r:id="rId11"/>
         </w:object>
       </w:r>
     </w:p>

</xml_diff>

<commit_message>
Add simple merge logic.
</commit_message>
<xml_diff>
--- a/src/test/resources/TestDokument.docx
+++ b/src/test/resources/TestDokument.docx
@@ -265,6 +265,11 @@
     <w:bookmarkStart w:id="0" w:name="_MON_1326699751"/>
     <w:bookmarkEnd w:id="0"/>
     <w:p>
+      <w:pPr>
+        <w:rPr>
+          <w:rFonts w:cs="Arial"/>
+        </w:rPr>
+      </w:pPr>
       <w:r>
         <w:rPr>
           <w:rFonts w:cs="Arial"/>
@@ -289,17 +294,387 @@
             <v:path o:extrusionok="f" gradientshapeok="t" o:connecttype="rect"/>
             <o:lock v:ext="edit" aspectratio="t"/>
           </v:shapetype>
-          <v:shape id="_x0000_i1032" type="#_x0000_t75" style="width:338.25pt;height:63pt" o:ole="">
+          <v:shape id="_x0000_i1025" type="#_x0000_t75" style="width:338.05pt;height:62.65pt" o:ole="" o:bordertopcolor="this" o:borderleftcolor="this" o:borderbottomcolor="this" o:borderrightcolor="this">
             <v:imagedata r:id="rId10" o:title=""/>
             <w10:bordertop type="single" width="4"/>
             <w10:borderleft type="single" width="4"/>
             <w10:borderbottom type="single" width="4"/>
             <w10:borderright type="single" width="4"/>
           </v:shape>
-          <o:OLEObject Type="Embed" ProgID="Excel.Sheet.8" ShapeID="_x0000_i1032" DrawAspect="Content" ObjectID="_1776711552" r:id="rId11"/>
+          <o:OLEObject Type="Embed" ProgID="Excel.Sheet.8" ShapeID="_x0000_i1025" DrawAspect="Content" ObjectID="_1777146008" r:id="rId11"/>
         </w:object>
       </w:r>
     </w:p>
+    <w:p>
+      <w:pPr>
+        <w:rPr>
+          <w:rFonts w:cs="Arial"/>
+        </w:rPr>
+      </w:pPr>
+      <w:proofErr w:type="spellStart"/>
+      <w:r>
+        <w:rPr>
+          <w:rFonts w:cs="Arial"/>
+        </w:rPr>
+        <w:t>Merge</w:t>
+      </w:r>
+      <w:proofErr w:type="spellEnd"/>
+      <w:r>
+        <w:rPr>
+          <w:rFonts w:cs="Arial"/>
+        </w:rPr>
+        <w:t xml:space="preserve"> </w:t>
+      </w:r>
+      <w:proofErr w:type="spellStart"/>
+      <w:r>
+        <w:rPr>
+          <w:rFonts w:cs="Arial"/>
+        </w:rPr>
+        <w:t>Example</w:t>
+      </w:r>
+      <w:proofErr w:type="spellEnd"/>
+    </w:p>
+    <w:tbl>
+      <w:tblPr>
+        <w:tblStyle w:val="Tabellenraster"/>
+        <w:tblW w:w="0" w:type="auto"/>
+        <w:tblLook w:val="04A0" w:firstRow="1" w:lastRow="0" w:firstColumn="1" w:lastColumn="0" w:noHBand="0" w:noVBand="1"/>
+      </w:tblPr>
+      <w:tblGrid>
+        <w:gridCol w:w="3020"/>
+        <w:gridCol w:w="3021"/>
+        <w:gridCol w:w="3021"/>
+      </w:tblGrid>
+      <w:tr>
+        <w:tc>
+          <w:tcPr>
+            <w:tcW w:w="3020" w:type="dxa"/>
+          </w:tcPr>
+          <w:p>
+            <w:r>
+              <w:t>Vorname</w:t>
+            </w:r>
+          </w:p>
+        </w:tc>
+        <w:tc>
+          <w:tcPr>
+            <w:tcW w:w="3021" w:type="dxa"/>
+          </w:tcPr>
+          <w:p>
+            <w:r>
+              <w:t>Nachname</w:t>
+            </w:r>
+          </w:p>
+        </w:tc>
+        <w:tc>
+          <w:tcPr>
+            <w:tcW w:w="3021" w:type="dxa"/>
+          </w:tcPr>
+          <w:p>
+            <w:r>
+              <w:t>Telefonnummer</w:t>
+            </w:r>
+          </w:p>
+        </w:tc>
+      </w:tr>
+      <w:tr>
+        <w:tc>
+          <w:tcPr>
+            <w:tcW w:w="3020" w:type="dxa"/>
+          </w:tcPr>
+          <w:p>
+            <w:r>
+              <w:t>Hans</w:t>
+            </w:r>
+          </w:p>
+        </w:tc>
+        <w:tc>
+          <w:tcPr>
+            <w:tcW w:w="3021" w:type="dxa"/>
+          </w:tcPr>
+          <w:p>
+            <w:r>
+              <w:t>Günter</w:t>
+            </w:r>
+          </w:p>
+        </w:tc>
+        <w:tc>
+          <w:tcPr>
+            <w:tcW w:w="3021" w:type="dxa"/>
+          </w:tcPr>
+          <w:p>
+            <w:r>
+              <w:t>12</w:t>
+            </w:r>
+          </w:p>
+        </w:tc>
+      </w:tr>
+      <w:tr>
+        <w:tc>
+          <w:tcPr>
+            <w:tcW w:w="3020" w:type="dxa"/>
+          </w:tcPr>
+          <w:p>
+            <w:r>
+              <w:t>Hans</w:t>
+            </w:r>
+          </w:p>
+        </w:tc>
+        <w:tc>
+          <w:tcPr>
+            <w:tcW w:w="3021" w:type="dxa"/>
+          </w:tcPr>
+          <w:p>
+            <w:r>
+              <w:t>Günter</w:t>
+            </w:r>
+          </w:p>
+        </w:tc>
+        <w:tc>
+          <w:tcPr>
+            <w:tcW w:w="3021" w:type="dxa"/>
+          </w:tcPr>
+          <w:p>
+            <w:r>
+              <w:t>14</w:t>
+            </w:r>
+          </w:p>
+        </w:tc>
+      </w:tr>
+      <w:tr>
+        <w:tc>
+          <w:tcPr>
+            <w:tcW w:w="3020" w:type="dxa"/>
+          </w:tcPr>
+          <w:p>
+            <w:r>
+              <w:t>Melanie</w:t>
+            </w:r>
+          </w:p>
+        </w:tc>
+        <w:tc>
+          <w:tcPr>
+            <w:tcW w:w="3021" w:type="dxa"/>
+          </w:tcPr>
+          <w:p>
+            <w:r>
+              <w:t>Hansen</w:t>
+            </w:r>
+          </w:p>
+        </w:tc>
+        <w:tc>
+          <w:tcPr>
+            <w:tcW w:w="3021" w:type="dxa"/>
+          </w:tcPr>
+          <w:p>
+            <w:r>
+              <w:t>17</w:t>
+            </w:r>
+          </w:p>
+        </w:tc>
+      </w:tr>
+    </w:tbl>
+    <w:p>
+      <w:r>
+        <w:t xml:space="preserve">With </w:t>
+      </w:r>
+      <w:proofErr w:type="spellStart"/>
+      <w:r>
+        <w:t>transform</w:t>
+      </w:r>
+      <w:proofErr w:type="spellEnd"/>
+      <w:r>
+        <w:t xml:space="preserve"> </w:t>
+      </w:r>
+      <w:proofErr w:type="spellStart"/>
+      <w:r>
+        <w:t>before</w:t>
+      </w:r>
+      <w:proofErr w:type="spellEnd"/>
+      <w:r>
+        <w:t xml:space="preserve"> </w:t>
+      </w:r>
+      <w:proofErr w:type="spellStart"/>
+      <w:r>
+        <w:t>merge</w:t>
+      </w:r>
+      <w:proofErr w:type="spellEnd"/>
+    </w:p>
+    <w:tbl>
+      <w:tblPr>
+        <w:tblStyle w:val="Tabellenraster"/>
+        <w:tblW w:w="0" w:type="auto"/>
+        <w:tblLook w:val="04A0" w:firstRow="1" w:lastRow="0" w:firstColumn="1" w:lastColumn="0" w:noHBand="0" w:noVBand="1"/>
+      </w:tblPr>
+      <w:tblGrid>
+        <w:gridCol w:w="4531"/>
+        <w:gridCol w:w="4531"/>
+      </w:tblGrid>
+      <w:tr>
+        <w:tc>
+          <w:tcPr>
+            <w:tcW w:w="4531" w:type="dxa"/>
+          </w:tcPr>
+          <w:p>
+            <w:r>
+              <w:t>Datum</w:t>
+            </w:r>
+          </w:p>
+        </w:tc>
+        <w:tc>
+          <w:tcPr>
+            <w:tcW w:w="4531" w:type="dxa"/>
+          </w:tcPr>
+          <w:p>
+            <w:r>
+              <w:t>Temperatur</w:t>
+            </w:r>
+          </w:p>
+        </w:tc>
+      </w:tr>
+      <w:tr>
+        <w:tc>
+          <w:tcPr>
+            <w:tcW w:w="4531" w:type="dxa"/>
+          </w:tcPr>
+          <w:p>
+            <w:r>
+              <w:t>2024-01-23 (</w:t>
+            </w:r>
+            <w:proofErr w:type="spellStart"/>
+            <w:r>
+              <w:t>prediction</w:t>
+            </w:r>
+            <w:proofErr w:type="spellEnd"/>
+            <w:r>
+              <w:t>)</w:t>
+            </w:r>
+          </w:p>
+        </w:tc>
+        <w:tc>
+          <w:tcPr>
+            <w:tcW w:w="4531" w:type="dxa"/>
+          </w:tcPr>
+          <w:p>
+            <w:r>
+              <w:t>-2 °C</w:t>
+            </w:r>
+          </w:p>
+        </w:tc>
+      </w:tr>
+      <w:tr>
+        <w:tc>
+          <w:tcPr>
+            <w:tcW w:w="4531" w:type="dxa"/>
+          </w:tcPr>
+          <w:p>
+            <w:r>
+              <w:t>2024-01-23 (</w:t>
+            </w:r>
+            <w:proofErr w:type="spellStart"/>
+            <w:r>
+              <w:t>happens</w:t>
+            </w:r>
+            <w:proofErr w:type="spellEnd"/>
+            <w:r>
+              <w:t>)</w:t>
+            </w:r>
+          </w:p>
+        </w:tc>
+        <w:tc>
+          <w:tcPr>
+            <w:tcW w:w="4531" w:type="dxa"/>
+          </w:tcPr>
+          <w:p>
+            <w:r>
+              <w:t>0</w:t>
+            </w:r>
+            <w:r>
+              <w:t xml:space="preserve"> °C</w:t>
+            </w:r>
+          </w:p>
+        </w:tc>
+      </w:tr>
+      <w:tr>
+        <w:tc>
+          <w:tcPr>
+            <w:tcW w:w="4531" w:type="dxa"/>
+          </w:tcPr>
+          <w:p>
+            <w:r>
+              <w:t>2024-01-2</w:t>
+            </w:r>
+            <w:r>
+              <w:t>5</w:t>
+            </w:r>
+            <w:r>
+              <w:t xml:space="preserve"> (</w:t>
+            </w:r>
+            <w:proofErr w:type="spellStart"/>
+            <w:r>
+              <w:t>prediction</w:t>
+            </w:r>
+            <w:proofErr w:type="spellEnd"/>
+            <w:r>
+              <w:t>)</w:t>
+            </w:r>
+          </w:p>
+        </w:tc>
+        <w:tc>
+          <w:tcPr>
+            <w:tcW w:w="4531" w:type="dxa"/>
+          </w:tcPr>
+          <w:p>
+            <w:r>
+              <w:t>5</w:t>
+            </w:r>
+            <w:r>
+              <w:t xml:space="preserve"> °C</w:t>
+            </w:r>
+          </w:p>
+        </w:tc>
+      </w:tr>
+      <w:tr>
+        <w:tc>
+          <w:tcPr>
+            <w:tcW w:w="4531" w:type="dxa"/>
+          </w:tcPr>
+          <w:p>
+            <w:r>
+              <w:t>2024-01-2</w:t>
+            </w:r>
+            <w:r>
+              <w:t>5</w:t>
+            </w:r>
+            <w:r>
+              <w:t xml:space="preserve"> (</w:t>
+            </w:r>
+            <w:proofErr w:type="spellStart"/>
+            <w:r>
+              <w:t>happens</w:t>
+            </w:r>
+            <w:proofErr w:type="spellEnd"/>
+            <w:r>
+              <w:t>)</w:t>
+            </w:r>
+          </w:p>
+        </w:tc>
+        <w:tc>
+          <w:tcPr>
+            <w:tcW w:w="4531" w:type="dxa"/>
+          </w:tcPr>
+          <w:p>
+            <w:r>
+              <w:t>1</w:t>
+            </w:r>
+            <w:r>
+              <w:t xml:space="preserve"> °C</w:t>
+            </w:r>
+          </w:p>
+        </w:tc>
+      </w:tr>
+    </w:tbl>
+    <w:p/>
     <w:sectPr>
       <w:footerReference w:type="default" r:id="rId12"/>
       <w:pgSz w:w="11906" w:h="16838"/>
@@ -1782,14 +2157,7 @@
 </file>
 
 <file path=customXml/item1.xml><?xml version="1.0" encoding="utf-8"?>
-<p:properties xmlns:p="http://schemas.microsoft.com/office/2006/metadata/properties" xmlns:xsi="http://www.w3.org/2001/XMLSchema-instance" xmlns:pc="http://schemas.microsoft.com/office/infopath/2007/PartnerControls">
-  <documentManagement>
-    <TaxCatchAll xmlns="b3b83516-599d-4263-a77e-c7afb57c8268" xsi:nil="true"/>
-    <lcf76f155ced4ddcb4097134ff3c332f xmlns="73dc1c9a-3e42-4000-aada-f365e8e6c355">
-      <Terms xmlns="http://schemas.microsoft.com/office/infopath/2007/PartnerControls"/>
-    </lcf76f155ced4ddcb4097134ff3c332f>
-  </documentManagement>
-</p:properties>
+<b:Sources xmlns:b="http://schemas.openxmlformats.org/officeDocument/2006/bibliography" xmlns="http://schemas.openxmlformats.org/officeDocument/2006/bibliography" SelectedStyle="\APASixthEditionOfficeOnline.xsl" StyleName="APA" Version="6"/>
 </file>
 
 <file path=customXml/item2.xml><?xml version="1.0" encoding="utf-8"?>
@@ -1970,7 +2338,14 @@
 </file>
 
 <file path=customXml/item3.xml><?xml version="1.0" encoding="utf-8"?>
-<b:Sources xmlns:b="http://schemas.openxmlformats.org/officeDocument/2006/bibliography" xmlns="http://schemas.openxmlformats.org/officeDocument/2006/bibliography" SelectedStyle="\APASixthEditionOfficeOnline.xsl" StyleName="APA" Version="6"/>
+<p:properties xmlns:p="http://schemas.microsoft.com/office/2006/metadata/properties" xmlns:xsi="http://www.w3.org/2001/XMLSchema-instance" xmlns:pc="http://schemas.microsoft.com/office/infopath/2007/PartnerControls">
+  <documentManagement>
+    <TaxCatchAll xmlns="b3b83516-599d-4263-a77e-c7afb57c8268" xsi:nil="true"/>
+    <lcf76f155ced4ddcb4097134ff3c332f xmlns="73dc1c9a-3e42-4000-aada-f365e8e6c355">
+      <Terms xmlns="http://schemas.microsoft.com/office/infopath/2007/PartnerControls"/>
+    </lcf76f155ced4ddcb4097134ff3c332f>
+  </documentManagement>
+</p:properties>
 </file>
 
 <file path=customXml/item4.xml><?xml version="1.0" encoding="utf-8"?>
@@ -1983,12 +2358,9 @@
 </file>
 
 <file path=customXml/itemProps1.xml><?xml version="1.0" encoding="utf-8"?>
-<ds:datastoreItem xmlns:ds="http://schemas.openxmlformats.org/officeDocument/2006/customXml" ds:itemID="{0637F22F-8CA1-4C46-ABAB-27D637C8BDAE}">
+<ds:datastoreItem xmlns:ds="http://schemas.openxmlformats.org/officeDocument/2006/customXml" ds:itemID="{03006A3F-F366-4E84-A26C-0FEE60D94253}">
   <ds:schemaRefs>
-    <ds:schemaRef ds:uri="http://schemas.microsoft.com/office/2006/metadata/properties"/>
-    <ds:schemaRef ds:uri="http://schemas.microsoft.com/office/infopath/2007/PartnerControls"/>
-    <ds:schemaRef ds:uri="b3b83516-599d-4263-a77e-c7afb57c8268"/>
-    <ds:schemaRef ds:uri="73dc1c9a-3e42-4000-aada-f365e8e6c355"/>
+    <ds:schemaRef ds:uri="http://schemas.openxmlformats.org/officeDocument/2006/bibliography"/>
   </ds:schemaRefs>
 </ds:datastoreItem>
 </file>
@@ -2013,9 +2385,12 @@
 </file>
 
 <file path=customXml/itemProps3.xml><?xml version="1.0" encoding="utf-8"?>
-<ds:datastoreItem xmlns:ds="http://schemas.openxmlformats.org/officeDocument/2006/customXml" ds:itemID="{03006A3F-F366-4E84-A26C-0FEE60D94253}">
+<ds:datastoreItem xmlns:ds="http://schemas.openxmlformats.org/officeDocument/2006/customXml" ds:itemID="{0637F22F-8CA1-4C46-ABAB-27D637C8BDAE}">
   <ds:schemaRefs>
-    <ds:schemaRef ds:uri="http://schemas.openxmlformats.org/officeDocument/2006/bibliography"/>
+    <ds:schemaRef ds:uri="http://schemas.microsoft.com/office/2006/metadata/properties"/>
+    <ds:schemaRef ds:uri="http://schemas.microsoft.com/office/infopath/2007/PartnerControls"/>
+    <ds:schemaRef ds:uri="b3b83516-599d-4263-a77e-c7afb57c8268"/>
+    <ds:schemaRef ds:uri="73dc1c9a-3e42-4000-aada-f365e8e6c355"/>
   </ds:schemaRefs>
 </ds:datastoreItem>
 </file>

</xml_diff>

<commit_message>
Add simple clientId & -Secret via environment parameter.
</commit_message>
<xml_diff>
--- a/src/test/resources/TestDokument.docx
+++ b/src/test/resources/TestDokument.docx
@@ -274,7 +274,7 @@
         <w:rPr>
           <w:rFonts w:cs="Arial"/>
         </w:rPr>
-        <w:object w:dxaOrig="7091" w:dyaOrig="1256" w14:anchorId="73308867">
+        <w:object w:dxaOrig="7073" w:dyaOrig="1256" w14:anchorId="73308867">
           <v:shapetype id="_x0000_t75" coordsize="21600,21600" o:spt="75" o:preferrelative="t" path="m@4@5l@4@11@9@11@9@5xe" filled="f" stroked="f">
             <v:stroke joinstyle="miter"/>
             <v:formulas>
@@ -294,14 +294,14 @@
             <v:path o:extrusionok="f" gradientshapeok="t" o:connecttype="rect"/>
             <o:lock v:ext="edit" aspectratio="t"/>
           </v:shapetype>
-          <v:shape id="_x0000_i1025" type="#_x0000_t75" style="width:338.05pt;height:62.65pt" o:ole="" o:bordertopcolor="this" o:borderleftcolor="this" o:borderbottomcolor="this" o:borderrightcolor="this">
+          <v:shape id="_x0000_i1028" type="#_x0000_t75" style="width:336.75pt;height:63pt" o:ole="">
             <v:imagedata r:id="rId10" o:title=""/>
             <w10:bordertop type="single" width="4"/>
             <w10:borderleft type="single" width="4"/>
             <w10:borderbottom type="single" width="4"/>
             <w10:borderright type="single" width="4"/>
           </v:shape>
-          <o:OLEObject Type="Embed" ProgID="Excel.Sheet.8" ShapeID="_x0000_i1025" DrawAspect="Content" ObjectID="_1777146008" r:id="rId11"/>
+          <o:OLEObject Type="Embed" ProgID="Excel.Sheet.8" ShapeID="_x0000_i1028" DrawAspect="Content" ObjectID="_1777196667" r:id="rId11"/>
         </w:object>
       </w:r>
     </w:p>
@@ -311,28 +311,12 @@
           <w:rFonts w:cs="Arial"/>
         </w:rPr>
       </w:pPr>
-      <w:proofErr w:type="spellStart"/>
       <w:r>
         <w:rPr>
           <w:rFonts w:cs="Arial"/>
         </w:rPr>
-        <w:t>Merge</w:t>
+        <w:t>Merge Example</w:t>
       </w:r>
-      <w:proofErr w:type="spellEnd"/>
-      <w:r>
-        <w:rPr>
-          <w:rFonts w:cs="Arial"/>
-        </w:rPr>
-        <w:t xml:space="preserve"> </w:t>
-      </w:r>
-      <w:proofErr w:type="spellStart"/>
-      <w:r>
-        <w:rPr>
-          <w:rFonts w:cs="Arial"/>
-        </w:rPr>
-        <w:t>Example</w:t>
-      </w:r>
-      <w:proofErr w:type="spellEnd"/>
     </w:p>
     <w:tbl>
       <w:tblPr>
@@ -476,29 +460,8 @@
     </w:tbl>
     <w:p>
       <w:r>
-        <w:t xml:space="preserve">With </w:t>
+        <w:t>With transform before merge</w:t>
       </w:r>
-      <w:proofErr w:type="spellStart"/>
-      <w:r>
-        <w:t>transform</w:t>
-      </w:r>
-      <w:proofErr w:type="spellEnd"/>
-      <w:r>
-        <w:t xml:space="preserve"> </w:t>
-      </w:r>
-      <w:proofErr w:type="spellStart"/>
-      <w:r>
-        <w:t>before</w:t>
-      </w:r>
-      <w:proofErr w:type="spellEnd"/>
-      <w:r>
-        <w:t xml:space="preserve"> </w:t>
-      </w:r>
-      <w:proofErr w:type="spellStart"/>
-      <w:r>
-        <w:t>merge</w:t>
-      </w:r>
-      <w:proofErr w:type="spellEnd"/>
     </w:p>
     <w:tbl>
       <w:tblPr>
@@ -539,15 +502,7 @@
           </w:tcPr>
           <w:p>
             <w:r>
-              <w:t>2024-01-23 (</w:t>
-            </w:r>
-            <w:proofErr w:type="spellStart"/>
-            <w:r>
-              <w:t>prediction</w:t>
-            </w:r>
-            <w:proofErr w:type="spellEnd"/>
-            <w:r>
-              <w:t>)</w:t>
+              <w:t>2024-01-23 (prediction)</w:t>
             </w:r>
           </w:p>
         </w:tc>
@@ -569,15 +524,7 @@
           </w:tcPr>
           <w:p>
             <w:r>
-              <w:t>2024-01-23 (</w:t>
-            </w:r>
-            <w:proofErr w:type="spellStart"/>
-            <w:r>
-              <w:t>happens</w:t>
-            </w:r>
-            <w:proofErr w:type="spellEnd"/>
-            <w:r>
-              <w:t>)</w:t>
+              <w:t>2024-01-23 (happens)</w:t>
             </w:r>
           </w:p>
         </w:tc>
@@ -587,10 +534,7 @@
           </w:tcPr>
           <w:p>
             <w:r>
-              <w:t>0</w:t>
-            </w:r>
-            <w:r>
-              <w:t xml:space="preserve"> °C</w:t>
+              <w:t>0 °C</w:t>
             </w:r>
           </w:p>
         </w:tc>
@@ -602,21 +546,7 @@
           </w:tcPr>
           <w:p>
             <w:r>
-              <w:t>2024-01-2</w:t>
-            </w:r>
-            <w:r>
-              <w:t>5</w:t>
-            </w:r>
-            <w:r>
-              <w:t xml:space="preserve"> (</w:t>
-            </w:r>
-            <w:proofErr w:type="spellStart"/>
-            <w:r>
-              <w:t>prediction</w:t>
-            </w:r>
-            <w:proofErr w:type="spellEnd"/>
-            <w:r>
-              <w:t>)</w:t>
+              <w:t>2024-01-25 (prediction)</w:t>
             </w:r>
           </w:p>
         </w:tc>
@@ -626,10 +556,7 @@
           </w:tcPr>
           <w:p>
             <w:r>
-              <w:t>5</w:t>
-            </w:r>
-            <w:r>
-              <w:t xml:space="preserve"> °C</w:t>
+              <w:t>5 °C</w:t>
             </w:r>
           </w:p>
         </w:tc>
@@ -641,21 +568,7 @@
           </w:tcPr>
           <w:p>
             <w:r>
-              <w:t>2024-01-2</w:t>
-            </w:r>
-            <w:r>
-              <w:t>5</w:t>
-            </w:r>
-            <w:r>
-              <w:t xml:space="preserve"> (</w:t>
-            </w:r>
-            <w:proofErr w:type="spellStart"/>
-            <w:r>
-              <w:t>happens</w:t>
-            </w:r>
-            <w:proofErr w:type="spellEnd"/>
-            <w:r>
-              <w:t>)</w:t>
+              <w:t>2024-01-25 (happens)</w:t>
             </w:r>
           </w:p>
         </w:tc>
@@ -665,10 +578,7 @@
           </w:tcPr>
           <w:p>
             <w:r>
-              <w:t>1</w:t>
-            </w:r>
-            <w:r>
-              <w:t xml:space="preserve"> °C</w:t>
+              <w:t>1 °C</w:t>
             </w:r>
           </w:p>
         </w:tc>
@@ -2157,7 +2067,14 @@
 </file>
 
 <file path=customXml/item1.xml><?xml version="1.0" encoding="utf-8"?>
-<b:Sources xmlns:b="http://schemas.openxmlformats.org/officeDocument/2006/bibliography" xmlns="http://schemas.openxmlformats.org/officeDocument/2006/bibliography" SelectedStyle="\APASixthEditionOfficeOnline.xsl" StyleName="APA" Version="6"/>
+<p:properties xmlns:p="http://schemas.microsoft.com/office/2006/metadata/properties" xmlns:xsi="http://www.w3.org/2001/XMLSchema-instance" xmlns:pc="http://schemas.microsoft.com/office/infopath/2007/PartnerControls">
+  <documentManagement>
+    <TaxCatchAll xmlns="b3b83516-599d-4263-a77e-c7afb57c8268" xsi:nil="true"/>
+    <lcf76f155ced4ddcb4097134ff3c332f xmlns="73dc1c9a-3e42-4000-aada-f365e8e6c355">
+      <Terms xmlns="http://schemas.microsoft.com/office/infopath/2007/PartnerControls"/>
+    </lcf76f155ced4ddcb4097134ff3c332f>
+  </documentManagement>
+</p:properties>
 </file>
 
 <file path=customXml/item2.xml><?xml version="1.0" encoding="utf-8"?>
@@ -2338,14 +2255,7 @@
 </file>
 
 <file path=customXml/item3.xml><?xml version="1.0" encoding="utf-8"?>
-<p:properties xmlns:p="http://schemas.microsoft.com/office/2006/metadata/properties" xmlns:xsi="http://www.w3.org/2001/XMLSchema-instance" xmlns:pc="http://schemas.microsoft.com/office/infopath/2007/PartnerControls">
-  <documentManagement>
-    <TaxCatchAll xmlns="b3b83516-599d-4263-a77e-c7afb57c8268" xsi:nil="true"/>
-    <lcf76f155ced4ddcb4097134ff3c332f xmlns="73dc1c9a-3e42-4000-aada-f365e8e6c355">
-      <Terms xmlns="http://schemas.microsoft.com/office/infopath/2007/PartnerControls"/>
-    </lcf76f155ced4ddcb4097134ff3c332f>
-  </documentManagement>
-</p:properties>
+<b:Sources xmlns:b="http://schemas.openxmlformats.org/officeDocument/2006/bibliography" xmlns="http://schemas.openxmlformats.org/officeDocument/2006/bibliography" SelectedStyle="\APASixthEditionOfficeOnline.xsl" StyleName="APA" Version="6"/>
 </file>
 
 <file path=customXml/item4.xml><?xml version="1.0" encoding="utf-8"?>
@@ -2358,9 +2268,12 @@
 </file>
 
 <file path=customXml/itemProps1.xml><?xml version="1.0" encoding="utf-8"?>
-<ds:datastoreItem xmlns:ds="http://schemas.openxmlformats.org/officeDocument/2006/customXml" ds:itemID="{03006A3F-F366-4E84-A26C-0FEE60D94253}">
+<ds:datastoreItem xmlns:ds="http://schemas.openxmlformats.org/officeDocument/2006/customXml" ds:itemID="{0637F22F-8CA1-4C46-ABAB-27D637C8BDAE}">
   <ds:schemaRefs>
-    <ds:schemaRef ds:uri="http://schemas.openxmlformats.org/officeDocument/2006/bibliography"/>
+    <ds:schemaRef ds:uri="http://schemas.microsoft.com/office/2006/metadata/properties"/>
+    <ds:schemaRef ds:uri="http://schemas.microsoft.com/office/infopath/2007/PartnerControls"/>
+    <ds:schemaRef ds:uri="b3b83516-599d-4263-a77e-c7afb57c8268"/>
+    <ds:schemaRef ds:uri="73dc1c9a-3e42-4000-aada-f365e8e6c355"/>
   </ds:schemaRefs>
 </ds:datastoreItem>
 </file>
@@ -2385,12 +2298,9 @@
 </file>
 
 <file path=customXml/itemProps3.xml><?xml version="1.0" encoding="utf-8"?>
-<ds:datastoreItem xmlns:ds="http://schemas.openxmlformats.org/officeDocument/2006/customXml" ds:itemID="{0637F22F-8CA1-4C46-ABAB-27D637C8BDAE}">
+<ds:datastoreItem xmlns:ds="http://schemas.openxmlformats.org/officeDocument/2006/customXml" ds:itemID="{03006A3F-F366-4E84-A26C-0FEE60D94253}">
   <ds:schemaRefs>
-    <ds:schemaRef ds:uri="http://schemas.microsoft.com/office/2006/metadata/properties"/>
-    <ds:schemaRef ds:uri="http://schemas.microsoft.com/office/infopath/2007/PartnerControls"/>
-    <ds:schemaRef ds:uri="b3b83516-599d-4263-a77e-c7afb57c8268"/>
-    <ds:schemaRef ds:uri="73dc1c9a-3e42-4000-aada-f365e8e6c355"/>
+    <ds:schemaRef ds:uri="http://schemas.openxmlformats.org/officeDocument/2006/bibliography"/>
   </ds:schemaRefs>
 </ds:datastoreItem>
 </file>

</xml_diff>

<commit_message>
Detect first Numbered Text as Heading and parse this numbering Type.
</commit_message>
<xml_diff>
--- a/src/test/resources/TestDokument.docx
+++ b/src/test/resources/TestDokument.docx
@@ -11,8 +11,23 @@
       </w:r>
     </w:p>
     <w:p>
+      <w:pPr>
+        <w:pStyle w:val="Listenabsatz"/>
+        <w:numPr>
+          <w:ilvl w:val="0"/>
+          <w:numId w:val="1"/>
+        </w:numPr>
+      </w:pPr>
       <w:r>
-        <w:t>Liste der Zutaten:</w:t>
+        <w:rPr>
+          <w:rStyle w:val="berschrift2Zchn"/>
+        </w:rPr>
+        <w:t>Liste der Zutaten</w:t>
+      </w:r>
+    </w:p>
+    <w:p>
+      <w:r>
+        <w:t>Some Text.</w:t>
       </w:r>
     </w:p>
     <w:tbl>
@@ -258,6 +273,13 @@
       </w:tr>
     </w:tbl>
     <w:p>
+      <w:pPr>
+        <w:pStyle w:val="berschrift2"/>
+        <w:numPr>
+          <w:ilvl w:val="0"/>
+          <w:numId w:val="1"/>
+        </w:numPr>
+      </w:pPr>
       <w:r>
         <w:t>OLE Table</w:t>
       </w:r>
@@ -294,27 +316,26 @@
             <v:path o:extrusionok="f" gradientshapeok="t" o:connecttype="rect"/>
             <o:lock v:ext="edit" aspectratio="t"/>
           </v:shapetype>
-          <v:shape id="_x0000_i1028" type="#_x0000_t75" style="width:336.75pt;height:63pt" o:ole="">
-            <v:imagedata r:id="rId10" o:title=""/>
+          <v:shape id="_x0000_i1025" type="#_x0000_t75" style="width:336.75pt;height:63pt" o:ole="" o:bordertopcolor="this" o:borderleftcolor="this" o:borderbottomcolor="this" o:borderrightcolor="this">
+            <v:imagedata r:id="rId11" o:title=""/>
             <w10:bordertop type="single" width="4"/>
             <w10:borderleft type="single" width="4"/>
             <w10:borderbottom type="single" width="4"/>
             <w10:borderright type="single" width="4"/>
           </v:shape>
-          <o:OLEObject Type="Embed" ProgID="Excel.Sheet.8" ShapeID="_x0000_i1028" DrawAspect="Content" ObjectID="_1777196667" r:id="rId11"/>
+          <o:OLEObject Type="Embed" ProgID="Excel.Sheet.8" ShapeID="_x0000_i1025" DrawAspect="Content" ObjectID="_1779014101" r:id="rId12"/>
         </w:object>
       </w:r>
     </w:p>
     <w:p>
       <w:pPr>
-        <w:rPr>
-          <w:rFonts w:cs="Arial"/>
-        </w:rPr>
+        <w:pStyle w:val="berschrift3"/>
+        <w:numPr>
+          <w:ilvl w:val="1"/>
+          <w:numId w:val="1"/>
+        </w:numPr>
       </w:pPr>
       <w:r>
-        <w:rPr>
-          <w:rFonts w:cs="Arial"/>
-        </w:rPr>
         <w:t>Merge Example</w:t>
       </w:r>
     </w:p>
@@ -459,6 +480,13 @@
       </w:tr>
     </w:tbl>
     <w:p>
+      <w:pPr>
+        <w:pStyle w:val="berschrift3"/>
+        <w:numPr>
+          <w:ilvl w:val="1"/>
+          <w:numId w:val="1"/>
+        </w:numPr>
+      </w:pPr>
       <w:r>
         <w:t>With transform before merge</w:t>
       </w:r>
@@ -584,9 +612,97 @@
         </w:tc>
       </w:tr>
     </w:tbl>
+    <w:p>
+      <w:pPr>
+        <w:pStyle w:val="berschrift3"/>
+        <w:numPr>
+          <w:ilvl w:val="2"/>
+          <w:numId w:val="1"/>
+        </w:numPr>
+      </w:pPr>
+      <w:r>
+        <w:t>Head 2</w:t>
+      </w:r>
+    </w:p>
+    <w:p>
+      <w:r>
+        <w:t>wrwagrwe</w:t>
+      </w:r>
+    </w:p>
+    <w:p>
+      <w:pPr>
+        <w:pStyle w:val="berschrift3"/>
+        <w:numPr>
+          <w:ilvl w:val="2"/>
+          <w:numId w:val="1"/>
+        </w:numPr>
+      </w:pPr>
+      <w:r>
+        <w:t>Head 3</w:t>
+      </w:r>
+    </w:p>
+    <w:p>
+      <w:r>
+        <w:t>aewrwrf</w:t>
+      </w:r>
+    </w:p>
+    <w:p>
+      <w:pPr>
+        <w:pStyle w:val="berschrift3"/>
+        <w:numPr>
+          <w:ilvl w:val="2"/>
+          <w:numId w:val="1"/>
+        </w:numPr>
+      </w:pPr>
+      <w:r>
+        <w:lastRenderedPageBreak/>
+        <w:t>Head 4</w:t>
+      </w:r>
+    </w:p>
+    <w:p>
+      <w:pPr>
+        <w:pStyle w:val="berschrift3"/>
+        <w:numPr>
+          <w:ilvl w:val="2"/>
+          <w:numId w:val="1"/>
+        </w:numPr>
+      </w:pPr>
+      <w:r>
+        <w:t>Head 5</w:t>
+      </w:r>
+    </w:p>
     <w:p/>
+    <w:p>
+      <w:r>
+        <w:t>Some List:</w:t>
+      </w:r>
+    </w:p>
+    <w:p>
+      <w:pPr>
+        <w:pStyle w:val="Listenabsatz"/>
+        <w:numPr>
+          <w:ilvl w:val="0"/>
+          <w:numId w:val="3"/>
+        </w:numPr>
+      </w:pPr>
+      <w:r>
+        <w:t>Entry 1</w:t>
+      </w:r>
+    </w:p>
+    <w:p>
+      <w:pPr>
+        <w:pStyle w:val="Listenabsatz"/>
+        <w:numPr>
+          <w:ilvl w:val="0"/>
+          <w:numId w:val="3"/>
+        </w:numPr>
+      </w:pPr>
+      <w:r>
+        <w:t>Entry 2</w:t>
+      </w:r>
+    </w:p>
     <w:sectPr>
-      <w:footerReference w:type="default" r:id="rId12"/>
+      <w:footerReference w:type="default" r:id="rId13"/>
       <w:pgSz w:w="11906" w:h="16838"/>
       <w:pgMar w:top="1417" w:right="1417" w:bottom="1134" w:left="1417" w:header="595" w:footer="708" w:gutter="0"/>
       <w:cols w:space="708"/>
@@ -687,6 +803,367 @@
     </w:p>
   </w:footnote>
 </w:footnotes>
+</file>
+
+<file path=word/numbering.xml><?xml version="1.0" encoding="utf-8"?>
+<w:numbering xmlns:wpc="http://schemas.microsoft.com/office/word/2010/wordprocessingCanvas" xmlns:cx="http://schemas.microsoft.com/office/drawing/2014/chartex" xmlns:cx1="http://schemas.microsoft.com/office/drawing/2015/9/8/chartex" xmlns:cx2="http://schemas.microsoft.com/office/drawing/2015/10/21/chartex" xmlns:cx3="http://schemas.microsoft.com/office/drawing/2016/5/9/chartex" xmlns:cx4="http://schemas.microsoft.com/office/drawing/2016/5/10/chartex" xmlns:cx5="http://schemas.microsoft.com/office/drawing/2016/5/11/chartex" xmlns:cx6="http://schemas.microsoft.com/office/drawing/2016/5/12/chartex" xmlns:cx7="http://schemas.microsoft.com/office/drawing/2016/5/13/chartex" xmlns:cx8="http://schemas.microsoft.com/office/drawing/2016/5/14/chartex" xmlns:mc="http://schemas.openxmlformats.org/markup-compatibility/2006" xmlns:aink="http://schemas.microsoft.com/office/drawing/2016/ink" xmlns:am3d="http://schemas.microsoft.com/office/drawing/2017/model3d" xmlns:o="urn:schemas-microsoft-com:office:office" xmlns:oel="http://schemas.microsoft.com/office/2019/extlst" xmlns:r="http://schemas.openxmlformats.org/officeDocument/2006/relationships" xmlns:m="http://schemas.openxmlformats.org/officeDocument/2006/math" xmlns:v="urn:schemas-microsoft-com:vml" xmlns:wp14="http://schemas.microsoft.com/office/word/2010/wordprocessingDrawing" xmlns:wp="http://schemas.openxmlformats.org/drawingml/2006/wordprocessingDrawing" xmlns:w10="urn:schemas-microsoft-com:office:word" xmlns:w="http://schemas.openxmlformats.org/wordprocessingml/2006/main" xmlns:w14="http://schemas.microsoft.com/office/word/2010/wordml" xmlns:w15="http://schemas.microsoft.com/office/word/2012/wordml" xmlns:w16cex="http://schemas.microsoft.com/office/word/2018/wordml/cex" xmlns:w16cid="http://schemas.microsoft.com/office/word/2016/wordml/cid" xmlns:w16="http://schemas.microsoft.com/office/word/2018/wordml" xmlns:w16sdtdh="http://schemas.microsoft.com/office/word/2020/wordml/sdtdatahash" xmlns:w16se="http://schemas.microsoft.com/office/word/2015/wordml/symex" xmlns:wpg="http://schemas.microsoft.com/office/word/2010/wordprocessingGroup" xmlns:wpi="http://schemas.microsoft.com/office/word/2010/wordprocessingInk" xmlns:wne="http://schemas.microsoft.com/office/word/2006/wordml" xmlns:wps="http://schemas.microsoft.com/office/word/2010/wordprocessingShape" mc:Ignorable="w14 w15 w16se w16cid w16 w16cex w16sdtdh wp14">
+  <w:abstractNum w:abstractNumId="0" w15:restartNumberingAfterBreak="0">
+    <w:nsid w:val="375E4097"/>
+    <w:multiLevelType w:val="multilevel"/>
+    <w:tmpl w:val="2126084C"/>
+    <w:lvl w:ilvl="0">
+      <w:start w:val="1"/>
+      <w:numFmt w:val="decimal"/>
+      <w:lvlText w:val="%1."/>
+      <w:lvlJc w:val="left"/>
+      <w:pPr>
+        <w:ind w:left="360" w:hanging="360"/>
+      </w:pPr>
+    </w:lvl>
+    <w:lvl w:ilvl="1">
+      <w:start w:val="1"/>
+      <w:numFmt w:val="decimal"/>
+      <w:lvlText w:val="%1.%2."/>
+      <w:lvlJc w:val="left"/>
+      <w:pPr>
+        <w:ind w:left="792" w:hanging="432"/>
+      </w:pPr>
+    </w:lvl>
+    <w:lvl w:ilvl="2">
+      <w:start w:val="1"/>
+      <w:numFmt w:val="decimal"/>
+      <w:lvlText w:val="%1.%2.%3."/>
+      <w:lvlJc w:val="left"/>
+      <w:pPr>
+        <w:ind w:left="1224" w:hanging="504"/>
+      </w:pPr>
+    </w:lvl>
+    <w:lvl w:ilvl="3">
+      <w:start w:val="1"/>
+      <w:numFmt w:val="decimal"/>
+      <w:lvlText w:val="%1.%2.%3.%4."/>
+      <w:lvlJc w:val="left"/>
+      <w:pPr>
+        <w:ind w:left="1728" w:hanging="648"/>
+      </w:pPr>
+    </w:lvl>
+    <w:lvl w:ilvl="4">
+      <w:start w:val="1"/>
+      <w:numFmt w:val="decimal"/>
+      <w:lvlText w:val="%1.%2.%3.%4.%5."/>
+      <w:lvlJc w:val="left"/>
+      <w:pPr>
+        <w:ind w:left="2232" w:hanging="792"/>
+      </w:pPr>
+    </w:lvl>
+    <w:lvl w:ilvl="5">
+      <w:start w:val="1"/>
+      <w:numFmt w:val="decimal"/>
+      <w:lvlText w:val="%1.%2.%3.%4.%5.%6."/>
+      <w:lvlJc w:val="left"/>
+      <w:pPr>
+        <w:ind w:left="2736" w:hanging="936"/>
+      </w:pPr>
+    </w:lvl>
+    <w:lvl w:ilvl="6">
+      <w:start w:val="1"/>
+      <w:numFmt w:val="decimal"/>
+      <w:lvlText w:val="%1.%2.%3.%4.%5.%6.%7."/>
+      <w:lvlJc w:val="left"/>
+      <w:pPr>
+        <w:ind w:left="3240" w:hanging="1080"/>
+      </w:pPr>
+    </w:lvl>
+    <w:lvl w:ilvl="7">
+      <w:start w:val="1"/>
+      <w:numFmt w:val="decimal"/>
+      <w:lvlText w:val="%1.%2.%3.%4.%5.%6.%7.%8."/>
+      <w:lvlJc w:val="left"/>
+      <w:pPr>
+        <w:ind w:left="3744" w:hanging="1224"/>
+      </w:pPr>
+    </w:lvl>
+    <w:lvl w:ilvl="8">
+      <w:start w:val="1"/>
+      <w:numFmt w:val="decimal"/>
+      <w:lvlText w:val="%1.%2.%3.%4.%5.%6.%7.%8.%9."/>
+      <w:lvlJc w:val="left"/>
+      <w:pPr>
+        <w:ind w:left="4320" w:hanging="1440"/>
+      </w:pPr>
+    </w:lvl>
+  </w:abstractNum>
+  <w:abstractNum w:abstractNumId="1" w15:restartNumberingAfterBreak="0">
+    <w:nsid w:val="39693120"/>
+    <w:multiLevelType w:val="multilevel"/>
+    <w:tmpl w:val="0407001F"/>
+    <w:lvl w:ilvl="0">
+      <w:start w:val="1"/>
+      <w:numFmt w:val="decimal"/>
+      <w:lvlText w:val="%1."/>
+      <w:lvlJc w:val="left"/>
+      <w:pPr>
+        <w:ind w:left="360" w:hanging="360"/>
+      </w:pPr>
+    </w:lvl>
+    <w:lvl w:ilvl="1">
+      <w:start w:val="1"/>
+      <w:numFmt w:val="decimal"/>
+      <w:lvlText w:val="%1.%2."/>
+      <w:lvlJc w:val="left"/>
+      <w:pPr>
+        <w:ind w:left="792" w:hanging="432"/>
+      </w:pPr>
+    </w:lvl>
+    <w:lvl w:ilvl="2">
+      <w:start w:val="1"/>
+      <w:numFmt w:val="decimal"/>
+      <w:lvlText w:val="%1.%2.%3."/>
+      <w:lvlJc w:val="left"/>
+      <w:pPr>
+        <w:ind w:left="1224" w:hanging="504"/>
+      </w:pPr>
+    </w:lvl>
+    <w:lvl w:ilvl="3">
+      <w:start w:val="1"/>
+      <w:numFmt w:val="decimal"/>
+      <w:lvlText w:val="%1.%2.%3.%4."/>
+      <w:lvlJc w:val="left"/>
+      <w:pPr>
+        <w:ind w:left="1728" w:hanging="648"/>
+      </w:pPr>
+    </w:lvl>
+    <w:lvl w:ilvl="4">
+      <w:start w:val="1"/>
+      <w:numFmt w:val="decimal"/>
+      <w:lvlText w:val="%1.%2.%3.%4.%5."/>
+      <w:lvlJc w:val="left"/>
+      <w:pPr>
+        <w:ind w:left="2232" w:hanging="792"/>
+      </w:pPr>
+    </w:lvl>
+    <w:lvl w:ilvl="5">
+      <w:start w:val="1"/>
+      <w:numFmt w:val="decimal"/>
+      <w:lvlText w:val="%1.%2.%3.%4.%5.%6."/>
+      <w:lvlJc w:val="left"/>
+      <w:pPr>
+        <w:ind w:left="2736" w:hanging="936"/>
+      </w:pPr>
+    </w:lvl>
+    <w:lvl w:ilvl="6">
+      <w:start w:val="1"/>
+      <w:numFmt w:val="decimal"/>
+      <w:lvlText w:val="%1.%2.%3.%4.%5.%6.%7."/>
+      <w:lvlJc w:val="left"/>
+      <w:pPr>
+        <w:ind w:left="3240" w:hanging="1080"/>
+      </w:pPr>
+    </w:lvl>
+    <w:lvl w:ilvl="7">
+      <w:start w:val="1"/>
+      <w:numFmt w:val="decimal"/>
+      <w:lvlText w:val="%1.%2.%3.%4.%5.%6.%7.%8."/>
+      <w:lvlJc w:val="left"/>
+      <w:pPr>
+        <w:ind w:left="3744" w:hanging="1224"/>
+      </w:pPr>
+    </w:lvl>
+    <w:lvl w:ilvl="8">
+      <w:start w:val="1"/>
+      <w:numFmt w:val="decimal"/>
+      <w:lvlText w:val="%1.%2.%3.%4.%5.%6.%7.%8.%9."/>
+      <w:lvlJc w:val="left"/>
+      <w:pPr>
+        <w:ind w:left="4320" w:hanging="1440"/>
+      </w:pPr>
+    </w:lvl>
+  </w:abstractNum>
+  <w:abstractNum w:abstractNumId="2" w15:restartNumberingAfterBreak="0">
+    <w:nsid w:val="52107262"/>
+    <w:multiLevelType w:val="multilevel"/>
+    <w:tmpl w:val="0407001F"/>
+    <w:lvl w:ilvl="0">
+      <w:start w:val="1"/>
+      <w:numFmt w:val="decimal"/>
+      <w:lvlText w:val="%1."/>
+      <w:lvlJc w:val="left"/>
+      <w:pPr>
+        <w:ind w:left="360" w:hanging="360"/>
+      </w:pPr>
+    </w:lvl>
+    <w:lvl w:ilvl="1">
+      <w:start w:val="1"/>
+      <w:numFmt w:val="decimal"/>
+      <w:lvlText w:val="%1.%2."/>
+      <w:lvlJc w:val="left"/>
+      <w:pPr>
+        <w:ind w:left="792" w:hanging="432"/>
+      </w:pPr>
+    </w:lvl>
+    <w:lvl w:ilvl="2">
+      <w:start w:val="1"/>
+      <w:numFmt w:val="decimal"/>
+      <w:lvlText w:val="%1.%2.%3."/>
+      <w:lvlJc w:val="left"/>
+      <w:pPr>
+        <w:ind w:left="1224" w:hanging="504"/>
+      </w:pPr>
+    </w:lvl>
+    <w:lvl w:ilvl="3">
+      <w:start w:val="1"/>
+      <w:numFmt w:val="decimal"/>
+      <w:lvlText w:val="%1.%2.%3.%4."/>
+      <w:lvlJc w:val="left"/>
+      <w:pPr>
+        <w:ind w:left="1728" w:hanging="648"/>
+      </w:pPr>
+    </w:lvl>
+    <w:lvl w:ilvl="4">
+      <w:start w:val="1"/>
+      <w:numFmt w:val="decimal"/>
+      <w:lvlText w:val="%1.%2.%3.%4.%5."/>
+      <w:lvlJc w:val="left"/>
+      <w:pPr>
+        <w:ind w:left="2232" w:hanging="792"/>
+      </w:pPr>
+    </w:lvl>
+    <w:lvl w:ilvl="5">
+      <w:start w:val="1"/>
+      <w:numFmt w:val="decimal"/>
+      <w:lvlText w:val="%1.%2.%3.%4.%5.%6."/>
+      <w:lvlJc w:val="left"/>
+      <w:pPr>
+        <w:ind w:left="2736" w:hanging="936"/>
+      </w:pPr>
+    </w:lvl>
+    <w:lvl w:ilvl="6">
+      <w:start w:val="1"/>
+      <w:numFmt w:val="decimal"/>
+      <w:lvlText w:val="%1.%2.%3.%4.%5.%6.%7."/>
+      <w:lvlJc w:val="left"/>
+      <w:pPr>
+        <w:ind w:left="3240" w:hanging="1080"/>
+      </w:pPr>
+    </w:lvl>
+    <w:lvl w:ilvl="7">
+      <w:start w:val="1"/>
+      <w:numFmt w:val="decimal"/>
+      <w:lvlText w:val="%1.%2.%3.%4.%5.%6.%7.%8."/>
+      <w:lvlJc w:val="left"/>
+      <w:pPr>
+        <w:ind w:left="3744" w:hanging="1224"/>
+      </w:pPr>
+    </w:lvl>
+    <w:lvl w:ilvl="8">
+      <w:start w:val="1"/>
+      <w:numFmt w:val="decimal"/>
+      <w:lvlText w:val="%1.%2.%3.%4.%5.%6.%7.%8.%9."/>
+      <w:lvlJc w:val="left"/>
+      <w:pPr>
+        <w:ind w:left="4320" w:hanging="1440"/>
+      </w:pPr>
+    </w:lvl>
+  </w:abstractNum>
+  <w:abstractNum w:abstractNumId="3" w15:restartNumberingAfterBreak="0">
+    <w:nsid w:val="76480C14"/>
+    <w:multiLevelType w:val="multilevel"/>
+    <w:tmpl w:val="0407001F"/>
+    <w:lvl w:ilvl="0">
+      <w:start w:val="1"/>
+      <w:numFmt w:val="decimal"/>
+      <w:lvlText w:val="%1."/>
+      <w:lvlJc w:val="left"/>
+      <w:pPr>
+        <w:ind w:left="360" w:hanging="360"/>
+      </w:pPr>
+    </w:lvl>
+    <w:lvl w:ilvl="1">
+      <w:start w:val="1"/>
+      <w:numFmt w:val="decimal"/>
+      <w:lvlText w:val="%1.%2."/>
+      <w:lvlJc w:val="left"/>
+      <w:pPr>
+        <w:ind w:left="792" w:hanging="432"/>
+      </w:pPr>
+    </w:lvl>
+    <w:lvl w:ilvl="2">
+      <w:start w:val="1"/>
+      <w:numFmt w:val="decimal"/>
+      <w:lvlText w:val="%1.%2.%3."/>
+      <w:lvlJc w:val="left"/>
+      <w:pPr>
+        <w:ind w:left="1224" w:hanging="504"/>
+      </w:pPr>
+    </w:lvl>
+    <w:lvl w:ilvl="3">
+      <w:start w:val="1"/>
+      <w:numFmt w:val="decimal"/>
+      <w:lvlText w:val="%1.%2.%3.%4."/>
+      <w:lvlJc w:val="left"/>
+      <w:pPr>
+        <w:ind w:left="1728" w:hanging="648"/>
+      </w:pPr>
+    </w:lvl>
+    <w:lvl w:ilvl="4">
+      <w:start w:val="1"/>
+      <w:numFmt w:val="decimal"/>
+      <w:lvlText w:val="%1.%2.%3.%4.%5."/>
+      <w:lvlJc w:val="left"/>
+      <w:pPr>
+        <w:ind w:left="2232" w:hanging="792"/>
+      </w:pPr>
+    </w:lvl>
+    <w:lvl w:ilvl="5">
+      <w:start w:val="1"/>
+      <w:numFmt w:val="decimal"/>
+      <w:lvlText w:val="%1.%2.%3.%4.%5.%6."/>
+      <w:lvlJc w:val="left"/>
+      <w:pPr>
+        <w:ind w:left="2736" w:hanging="936"/>
+      </w:pPr>
+    </w:lvl>
+    <w:lvl w:ilvl="6">
+      <w:start w:val="1"/>
+      <w:numFmt w:val="decimal"/>
+      <w:lvlText w:val="%1.%2.%3.%4.%5.%6.%7."/>
+      <w:lvlJc w:val="left"/>
+      <w:pPr>
+        <w:ind w:left="3240" w:hanging="1080"/>
+      </w:pPr>
+    </w:lvl>
+    <w:lvl w:ilvl="7">
+      <w:start w:val="1"/>
+      <w:numFmt w:val="decimal"/>
+      <w:lvlText w:val="%1.%2.%3.%4.%5.%6.%7.%8."/>
+      <w:lvlJc w:val="left"/>
+      <w:pPr>
+        <w:ind w:left="3744" w:hanging="1224"/>
+      </w:pPr>
+    </w:lvl>
+    <w:lvl w:ilvl="8">
+      <w:start w:val="1"/>
+      <w:numFmt w:val="decimal"/>
+      <w:lvlText w:val="%1.%2.%3.%4.%5.%6.%7.%8.%9."/>
+      <w:lvlJc w:val="left"/>
+      <w:pPr>
+        <w:ind w:left="4320" w:hanging="1440"/>
+      </w:pPr>
+    </w:lvl>
+  </w:abstractNum>
+  <w:num w:numId="1" w16cid:durableId="476070318">
+    <w:abstractNumId w:val="3"/>
+  </w:num>
+  <w:num w:numId="2" w16cid:durableId="915750046">
+    <w:abstractNumId w:val="1"/>
+  </w:num>
+  <w:num w:numId="3" w16cid:durableId="597563299">
+    <w:abstractNumId w:val="0"/>
+  </w:num>
+  <w:num w:numId="4" w16cid:durableId="682978146">
+    <w:abstractNumId w:val="2"/>
+  </w:num>
+</w:numbering>
 </file>
 
 <file path=word/styles.xml><?xml version="1.0" encoding="utf-8"?>
@@ -2067,17 +2544,19 @@
 </file>
 
 <file path=customXml/item1.xml><?xml version="1.0" encoding="utf-8"?>
-<p:properties xmlns:p="http://schemas.microsoft.com/office/2006/metadata/properties" xmlns:xsi="http://www.w3.org/2001/XMLSchema-instance" xmlns:pc="http://schemas.microsoft.com/office/infopath/2007/PartnerControls">
-  <documentManagement>
-    <TaxCatchAll xmlns="b3b83516-599d-4263-a77e-c7afb57c8268" xsi:nil="true"/>
-    <lcf76f155ced4ddcb4097134ff3c332f xmlns="73dc1c9a-3e42-4000-aada-f365e8e6c355">
-      <Terms xmlns="http://schemas.microsoft.com/office/infopath/2007/PartnerControls"/>
-    </lcf76f155ced4ddcb4097134ff3c332f>
-  </documentManagement>
-</p:properties>
+<?mso-contentType ?>
+<FormTemplates xmlns="http://schemas.microsoft.com/sharepoint/v3/contenttype/forms">
+  <Display>DocumentLibraryForm</Display>
+  <Edit>DocumentLibraryForm</Edit>
+  <New>DocumentLibraryForm</New>
+</FormTemplates>
 </file>
 
 <file path=customXml/item2.xml><?xml version="1.0" encoding="utf-8"?>
+<b:Sources xmlns:b="http://schemas.openxmlformats.org/officeDocument/2006/bibliography" xmlns="http://schemas.openxmlformats.org/officeDocument/2006/bibliography" SelectedStyle="\APASixthEditionOfficeOnline.xsl" StyleName="APA" Version="6"/>
+</file>
+
+<file path=customXml/item3.xml><?xml version="1.0" encoding="utf-8"?>
 <ct:contentTypeSchema xmlns:ct="http://schemas.microsoft.com/office/2006/metadata/contentType" xmlns:ma="http://schemas.microsoft.com/office/2006/metadata/properties/metaAttributes" ct:_="" ma:_="" ma:contentTypeName="Dokument" ma:contentTypeID="0x010100280CE64F73924048A465CACA181C4713" ma:contentTypeVersion="8" ma:contentTypeDescription="Ein neues Dokument erstellen." ma:contentTypeScope="" ma:versionID="6d29c54d31aefebff6f6195c5b2a1699">
   <xsd:schema xmlns:xsd="http://www.w3.org/2001/XMLSchema" xmlns:xs="http://www.w3.org/2001/XMLSchema" xmlns:p="http://schemas.microsoft.com/office/2006/metadata/properties" xmlns:ns2="73dc1c9a-3e42-4000-aada-f365e8e6c355" xmlns:ns3="b3b83516-599d-4263-a77e-c7afb57c8268" targetNamespace="http://schemas.microsoft.com/office/2006/metadata/properties" ma:root="true" ma:fieldsID="851cee35f3407243222e61b8d200e1e5" ns2:_="" ns3:_="">
     <xsd:import namespace="73dc1c9a-3e42-4000-aada-f365e8e6c355"/>
@@ -2254,31 +2733,34 @@
 </ct:contentTypeSchema>
 </file>
 
-<file path=customXml/item3.xml><?xml version="1.0" encoding="utf-8"?>
-<b:Sources xmlns:b="http://schemas.openxmlformats.org/officeDocument/2006/bibliography" xmlns="http://schemas.openxmlformats.org/officeDocument/2006/bibliography" SelectedStyle="\APASixthEditionOfficeOnline.xsl" StyleName="APA" Version="6"/>
-</file>
-
 <file path=customXml/item4.xml><?xml version="1.0" encoding="utf-8"?>
-<?mso-contentType ?>
-<FormTemplates xmlns="http://schemas.microsoft.com/sharepoint/v3/contenttype/forms">
-  <Display>DocumentLibraryForm</Display>
-  <Edit>DocumentLibraryForm</Edit>
-  <New>DocumentLibraryForm</New>
-</FormTemplates>
+<p:properties xmlns:p="http://schemas.microsoft.com/office/2006/metadata/properties" xmlns:xsi="http://www.w3.org/2001/XMLSchema-instance" xmlns:pc="http://schemas.microsoft.com/office/infopath/2007/PartnerControls">
+  <documentManagement>
+    <TaxCatchAll xmlns="b3b83516-599d-4263-a77e-c7afb57c8268" xsi:nil="true"/>
+    <lcf76f155ced4ddcb4097134ff3c332f xmlns="73dc1c9a-3e42-4000-aada-f365e8e6c355">
+      <Terms xmlns="http://schemas.microsoft.com/office/infopath/2007/PartnerControls"/>
+    </lcf76f155ced4ddcb4097134ff3c332f>
+  </documentManagement>
+</p:properties>
 </file>
 
 <file path=customXml/itemProps1.xml><?xml version="1.0" encoding="utf-8"?>
-<ds:datastoreItem xmlns:ds="http://schemas.openxmlformats.org/officeDocument/2006/customXml" ds:itemID="{0637F22F-8CA1-4C46-ABAB-27D637C8BDAE}">
+<ds:datastoreItem xmlns:ds="http://schemas.openxmlformats.org/officeDocument/2006/customXml" ds:itemID="{B24A0F41-CBD7-481D-B4AD-159A9F4A4F08}">
   <ds:schemaRefs>
-    <ds:schemaRef ds:uri="http://schemas.microsoft.com/office/2006/metadata/properties"/>
-    <ds:schemaRef ds:uri="http://schemas.microsoft.com/office/infopath/2007/PartnerControls"/>
-    <ds:schemaRef ds:uri="b3b83516-599d-4263-a77e-c7afb57c8268"/>
-    <ds:schemaRef ds:uri="73dc1c9a-3e42-4000-aada-f365e8e6c355"/>
+    <ds:schemaRef ds:uri="http://schemas.microsoft.com/sharepoint/v3/contenttype/forms"/>
   </ds:schemaRefs>
 </ds:datastoreItem>
 </file>
 
 <file path=customXml/itemProps2.xml><?xml version="1.0" encoding="utf-8"?>
+<ds:datastoreItem xmlns:ds="http://schemas.openxmlformats.org/officeDocument/2006/customXml" ds:itemID="{03006A3F-F366-4E84-A26C-0FEE60D94253}">
+  <ds:schemaRefs>
+    <ds:schemaRef ds:uri="http://schemas.openxmlformats.org/officeDocument/2006/bibliography"/>
+  </ds:schemaRefs>
+</ds:datastoreItem>
+</file>
+
+<file path=customXml/itemProps3.xml><?xml version="1.0" encoding="utf-8"?>
 <ds:datastoreItem xmlns:ds="http://schemas.openxmlformats.org/officeDocument/2006/customXml" ds:itemID="{3EBE3438-CB39-49D8-A4DF-C1B3D83CCFAE}">
   <ds:schemaRefs>
     <ds:schemaRef ds:uri="http://schemas.microsoft.com/office/2006/metadata/contentType"/>
@@ -2297,18 +2779,13 @@
 </ds:datastoreItem>
 </file>
 
-<file path=customXml/itemProps3.xml><?xml version="1.0" encoding="utf-8"?>
-<ds:datastoreItem xmlns:ds="http://schemas.openxmlformats.org/officeDocument/2006/customXml" ds:itemID="{03006A3F-F366-4E84-A26C-0FEE60D94253}">
+<file path=customXml/itemProps4.xml><?xml version="1.0" encoding="utf-8"?>
+<ds:datastoreItem xmlns:ds="http://schemas.openxmlformats.org/officeDocument/2006/customXml" ds:itemID="{0637F22F-8CA1-4C46-ABAB-27D637C8BDAE}">
   <ds:schemaRefs>
-    <ds:schemaRef ds:uri="http://schemas.openxmlformats.org/officeDocument/2006/bibliography"/>
-  </ds:schemaRefs>
-</ds:datastoreItem>
-</file>
-
-<file path=customXml/itemProps4.xml><?xml version="1.0" encoding="utf-8"?>
-<ds:datastoreItem xmlns:ds="http://schemas.openxmlformats.org/officeDocument/2006/customXml" ds:itemID="{B24A0F41-CBD7-481D-B4AD-159A9F4A4F08}">
-  <ds:schemaRefs>
-    <ds:schemaRef ds:uri="http://schemas.microsoft.com/sharepoint/v3/contenttype/forms"/>
+    <ds:schemaRef ds:uri="http://schemas.microsoft.com/office/2006/metadata/properties"/>
+    <ds:schemaRef ds:uri="http://schemas.microsoft.com/office/infopath/2007/PartnerControls"/>
+    <ds:schemaRef ds:uri="b3b83516-599d-4263-a77e-c7afb57c8268"/>
+    <ds:schemaRef ds:uri="73dc1c9a-3e42-4000-aada-f365e8e6c355"/>
   </ds:schemaRefs>
 </ds:datastoreItem>
 </file>
</xml_diff>

<commit_message>
Add filter and enforce list while merge.
</commit_message>
<xml_diff>
--- a/src/test/resources/TestDokument.docx
+++ b/src/test/resources/TestDokument.docx
@@ -1,6 +1,6 @@
 
 <file path=word/document.xml><?xml version="1.0" encoding="utf-8"?>
-<w:document xmlns:wpc="http://schemas.microsoft.com/office/word/2010/wordprocessingCanvas" xmlns:cx="http://schemas.microsoft.com/office/drawing/2014/chartex" xmlns:cx1="http://schemas.microsoft.com/office/drawing/2015/9/8/chartex" xmlns:cx2="http://schemas.microsoft.com/office/drawing/2015/10/21/chartex" xmlns:cx3="http://schemas.microsoft.com/office/drawing/2016/5/9/chartex" xmlns:cx4="http://schemas.microsoft.com/office/drawing/2016/5/10/chartex" xmlns:cx5="http://schemas.microsoft.com/office/drawing/2016/5/11/chartex" xmlns:cx6="http://schemas.microsoft.com/office/drawing/2016/5/12/chartex" xmlns:cx7="http://schemas.microsoft.com/office/drawing/2016/5/13/chartex" xmlns:cx8="http://schemas.microsoft.com/office/drawing/2016/5/14/chartex" xmlns:mc="http://schemas.openxmlformats.org/markup-compatibility/2006" xmlns:aink="http://schemas.microsoft.com/office/drawing/2016/ink" xmlns:am3d="http://schemas.microsoft.com/office/drawing/2017/model3d" xmlns:o="urn:schemas-microsoft-com:office:office" xmlns:oel="http://schemas.microsoft.com/office/2019/extlst" xmlns:r="http://schemas.openxmlformats.org/officeDocument/2006/relationships" xmlns:m="http://schemas.openxmlformats.org/officeDocument/2006/math" xmlns:v="urn:schemas-microsoft-com:vml" xmlns:wp14="http://schemas.microsoft.com/office/word/2010/wordprocessingDrawing" xmlns:wp="http://schemas.openxmlformats.org/drawingml/2006/wordprocessingDrawing" xmlns:w10="urn:schemas-microsoft-com:office:word" xmlns:w="http://schemas.openxmlformats.org/wordprocessingml/2006/main" xmlns:w14="http://schemas.microsoft.com/office/word/2010/wordml" xmlns:w15="http://schemas.microsoft.com/office/word/2012/wordml" xmlns:w16cex="http://schemas.microsoft.com/office/word/2018/wordml/cex" xmlns:w16cid="http://schemas.microsoft.com/office/word/2016/wordml/cid" xmlns:w16="http://schemas.microsoft.com/office/word/2018/wordml" xmlns:w16sdtdh="http://schemas.microsoft.com/office/word/2020/wordml/sdtdatahash" xmlns:w16se="http://schemas.microsoft.com/office/word/2015/wordml/symex" xmlns:wpg="http://schemas.microsoft.com/office/word/2010/wordprocessingGroup" xmlns:wpi="http://schemas.microsoft.com/office/word/2010/wordprocessingInk" xmlns:wne="http://schemas.microsoft.com/office/word/2006/wordml" xmlns:wps="http://schemas.microsoft.com/office/word/2010/wordprocessingShape" mc:Ignorable="w14 w15 w16se w16cid w16 w16cex w16sdtdh wp14">
+<w:document xmlns:wpc="http://schemas.microsoft.com/office/word/2010/wordprocessingCanvas" xmlns:cx="http://schemas.microsoft.com/office/drawing/2014/chartex" xmlns:cx1="http://schemas.microsoft.com/office/drawing/2015/9/8/chartex" xmlns:cx2="http://schemas.microsoft.com/office/drawing/2015/10/21/chartex" xmlns:cx3="http://schemas.microsoft.com/office/drawing/2016/5/9/chartex" xmlns:cx4="http://schemas.microsoft.com/office/drawing/2016/5/10/chartex" xmlns:cx5="http://schemas.microsoft.com/office/drawing/2016/5/11/chartex" xmlns:cx6="http://schemas.microsoft.com/office/drawing/2016/5/12/chartex" xmlns:cx7="http://schemas.microsoft.com/office/drawing/2016/5/13/chartex" xmlns:cx8="http://schemas.microsoft.com/office/drawing/2016/5/14/chartex" xmlns:mc="http://schemas.openxmlformats.org/markup-compatibility/2006" xmlns:aink="http://schemas.microsoft.com/office/drawing/2016/ink" xmlns:am3d="http://schemas.microsoft.com/office/drawing/2017/model3d" xmlns:o="urn:schemas-microsoft-com:office:office" xmlns:oel="http://schemas.microsoft.com/office/2019/extlst" xmlns:r="http://schemas.openxmlformats.org/officeDocument/2006/relationships" xmlns:m="http://schemas.openxmlformats.org/officeDocument/2006/math" xmlns:v="urn:schemas-microsoft-com:vml" xmlns:wp14="http://schemas.microsoft.com/office/word/2010/wordprocessingDrawing" xmlns:wp="http://schemas.openxmlformats.org/drawingml/2006/wordprocessingDrawing" xmlns:w10="urn:schemas-microsoft-com:office:word" xmlns:w="http://schemas.openxmlformats.org/wordprocessingml/2006/main" xmlns:w14="http://schemas.microsoft.com/office/word/2010/wordml" xmlns:w15="http://schemas.microsoft.com/office/word/2012/wordml" xmlns:w16cex="http://schemas.microsoft.com/office/word/2018/wordml/cex" xmlns:w16cid="http://schemas.microsoft.com/office/word/2016/wordml/cid" xmlns:w16="http://schemas.microsoft.com/office/word/2018/wordml" xmlns:w16du="http://schemas.microsoft.com/office/word/2023/wordml/word16du" xmlns:w16sdtdh="http://schemas.microsoft.com/office/word/2020/wordml/sdtdatahash" xmlns:w16se="http://schemas.microsoft.com/office/word/2015/wordml/symex" xmlns:wpg="http://schemas.microsoft.com/office/word/2010/wordprocessingGroup" xmlns:wpi="http://schemas.microsoft.com/office/word/2010/wordprocessingInk" xmlns:wne="http://schemas.microsoft.com/office/word/2006/wordml" xmlns:wps="http://schemas.microsoft.com/office/word/2010/wordprocessingShape" mc:Ignorable="w14 w15 w16se w16cid w16 w16cex w16sdtdh w16du wp14">
   <w:body>
     <w:p>
       <w:pPr>
@@ -323,7 +323,7 @@
             <w10:borderbottom type="single" width="4"/>
             <w10:borderright type="single" width="4"/>
           </v:shape>
-          <o:OLEObject Type="Embed" ProgID="Excel.Sheet.8" ShapeID="_x0000_i1025" DrawAspect="Content" ObjectID="_1779014101" r:id="rId12"/>
+          <o:OLEObject Type="Embed" ProgID="Excel.Sheet.8" ShapeID="_x0000_i1025" DrawAspect="Content" ObjectID="_1780886822" r:id="rId12"/>
         </w:object>
       </w:r>
     </w:p>
@@ -486,9 +486,27 @@
           <w:ilvl w:val="1"/>
           <w:numId w:val="1"/>
         </w:numPr>
+        <w:rPr>
+          <w:lang w:val="en-GB"/>
+        </w:rPr>
       </w:pPr>
       <w:r>
-        <w:t>With transform before merge</w:t>
+        <w:rPr>
+          <w:lang w:val="en-GB"/>
+        </w:rPr>
+        <w:t xml:space="preserve">With transform </w:t>
+      </w:r>
+      <w:r>
+        <w:rPr>
+          <w:lang w:val="en-GB"/>
+        </w:rPr>
+        <w:t xml:space="preserve">and filter </w:t>
+      </w:r>
+      <w:r>
+        <w:rPr>
+          <w:lang w:val="en-GB"/>
+        </w:rPr>
+        <w:t>before merge</w:t>
       </w:r>
     </w:p>
     <w:tbl>
@@ -607,6 +625,28 @@
           <w:p>
             <w:r>
               <w:t>1 °C</w:t>
+            </w:r>
+          </w:p>
+        </w:tc>
+      </w:tr>
+      <w:tr>
+        <w:tc>
+          <w:tcPr>
+            <w:tcW w:w="4531" w:type="dxa"/>
+          </w:tcPr>
+          <w:p>
+            <w:r>
+              <w:t>2924-01-24</w:t>
+            </w:r>
+          </w:p>
+        </w:tc>
+        <w:tc>
+          <w:tcPr>
+            <w:tcW w:w="4531" w:type="dxa"/>
+          </w:tcPr>
+          <w:p>
+            <w:r>
+              <w:t>2 °C</w:t>
             </w:r>
           </w:p>
         </w:tc>
@@ -714,7 +754,7 @@
 </file>
 
 <file path=word/endnotes.xml><?xml version="1.0" encoding="utf-8"?>
-<w:endnotes xmlns:wpc="http://schemas.microsoft.com/office/word/2010/wordprocessingCanvas" xmlns:cx="http://schemas.microsoft.com/office/drawing/2014/chartex" xmlns:cx1="http://schemas.microsoft.com/office/drawing/2015/9/8/chartex" xmlns:cx2="http://schemas.microsoft.com/office/drawing/2015/10/21/chartex" xmlns:cx3="http://schemas.microsoft.com/office/drawing/2016/5/9/chartex" xmlns:cx4="http://schemas.microsoft.com/office/drawing/2016/5/10/chartex" xmlns:cx5="http://schemas.microsoft.com/office/drawing/2016/5/11/chartex" xmlns:cx6="http://schemas.microsoft.com/office/drawing/2016/5/12/chartex" xmlns:cx7="http://schemas.microsoft.com/office/drawing/2016/5/13/chartex" xmlns:cx8="http://schemas.microsoft.com/office/drawing/2016/5/14/chartex" xmlns:mc="http://schemas.openxmlformats.org/markup-compatibility/2006" xmlns:aink="http://schemas.microsoft.com/office/drawing/2016/ink" xmlns:am3d="http://schemas.microsoft.com/office/drawing/2017/model3d" xmlns:o="urn:schemas-microsoft-com:office:office" xmlns:oel="http://schemas.microsoft.com/office/2019/extlst" xmlns:r="http://schemas.openxmlformats.org/officeDocument/2006/relationships" xmlns:m="http://schemas.openxmlformats.org/officeDocument/2006/math" xmlns:v="urn:schemas-microsoft-com:vml" xmlns:wp14="http://schemas.microsoft.com/office/word/2010/wordprocessingDrawing" xmlns:wp="http://schemas.openxmlformats.org/drawingml/2006/wordprocessingDrawing" xmlns:w10="urn:schemas-microsoft-com:office:word" xmlns:w="http://schemas.openxmlformats.org/wordprocessingml/2006/main" xmlns:w14="http://schemas.microsoft.com/office/word/2010/wordml" xmlns:w15="http://schemas.microsoft.com/office/word/2012/wordml" xmlns:w16cex="http://schemas.microsoft.com/office/word/2018/wordml/cex" xmlns:w16cid="http://schemas.microsoft.com/office/word/2016/wordml/cid" xmlns:w16="http://schemas.microsoft.com/office/word/2018/wordml" xmlns:w16sdtdh="http://schemas.microsoft.com/office/word/2020/wordml/sdtdatahash" xmlns:w16se="http://schemas.microsoft.com/office/word/2015/wordml/symex" xmlns:wpg="http://schemas.microsoft.com/office/word/2010/wordprocessingGroup" xmlns:wpi="http://schemas.microsoft.com/office/word/2010/wordprocessingInk" xmlns:wne="http://schemas.microsoft.com/office/word/2006/wordml" xmlns:wps="http://schemas.microsoft.com/office/word/2010/wordprocessingShape" mc:Ignorable="w14 w15 w16se w16cid w16 w16cex w16sdtdh wp14">
+<w:endnotes xmlns:wpc="http://schemas.microsoft.com/office/word/2010/wordprocessingCanvas" xmlns:cx="http://schemas.microsoft.com/office/drawing/2014/chartex" xmlns:cx1="http://schemas.microsoft.com/office/drawing/2015/9/8/chartex" xmlns:cx2="http://schemas.microsoft.com/office/drawing/2015/10/21/chartex" xmlns:cx3="http://schemas.microsoft.com/office/drawing/2016/5/9/chartex" xmlns:cx4="http://schemas.microsoft.com/office/drawing/2016/5/10/chartex" xmlns:cx5="http://schemas.microsoft.com/office/drawing/2016/5/11/chartex" xmlns:cx6="http://schemas.microsoft.com/office/drawing/2016/5/12/chartex" xmlns:cx7="http://schemas.microsoft.com/office/drawing/2016/5/13/chartex" xmlns:cx8="http://schemas.microsoft.com/office/drawing/2016/5/14/chartex" xmlns:mc="http://schemas.openxmlformats.org/markup-compatibility/2006" xmlns:aink="http://schemas.microsoft.com/office/drawing/2016/ink" xmlns:am3d="http://schemas.microsoft.com/office/drawing/2017/model3d" xmlns:o="urn:schemas-microsoft-com:office:office" xmlns:oel="http://schemas.microsoft.com/office/2019/extlst" xmlns:r="http://schemas.openxmlformats.org/officeDocument/2006/relationships" xmlns:m="http://schemas.openxmlformats.org/officeDocument/2006/math" xmlns:v="urn:schemas-microsoft-com:vml" xmlns:wp14="http://schemas.microsoft.com/office/word/2010/wordprocessingDrawing" xmlns:wp="http://schemas.openxmlformats.org/drawingml/2006/wordprocessingDrawing" xmlns:w10="urn:schemas-microsoft-com:office:word" xmlns:w="http://schemas.openxmlformats.org/wordprocessingml/2006/main" xmlns:w14="http://schemas.microsoft.com/office/word/2010/wordml" xmlns:w15="http://schemas.microsoft.com/office/word/2012/wordml" xmlns:w16cex="http://schemas.microsoft.com/office/word/2018/wordml/cex" xmlns:w16cid="http://schemas.microsoft.com/office/word/2016/wordml/cid" xmlns:w16="http://schemas.microsoft.com/office/word/2018/wordml" xmlns:w16du="http://schemas.microsoft.com/office/word/2023/wordml/word16du" xmlns:w16sdtdh="http://schemas.microsoft.com/office/word/2020/wordml/sdtdatahash" xmlns:w16se="http://schemas.microsoft.com/office/word/2015/wordml/symex" xmlns:wpg="http://schemas.microsoft.com/office/word/2010/wordprocessingGroup" xmlns:wpi="http://schemas.microsoft.com/office/word/2010/wordprocessingInk" xmlns:wne="http://schemas.microsoft.com/office/word/2006/wordml" xmlns:wps="http://schemas.microsoft.com/office/word/2010/wordprocessingShape" mc:Ignorable="w14 w15 w16se w16cid w16 w16cex w16sdtdh w16du wp14">
   <w:endnote w:type="separator" w:id="-1">
     <w:p>
       <w:pPr>
@@ -739,7 +779,7 @@
 </file>
 
 <file path=word/footer1.xml><?xml version="1.0" encoding="utf-8"?>
-<w:ftr xmlns:wpc="http://schemas.microsoft.com/office/word/2010/wordprocessingCanvas" xmlns:cx="http://schemas.microsoft.com/office/drawing/2014/chartex" xmlns:cx1="http://schemas.microsoft.com/office/drawing/2015/9/8/chartex" xmlns:cx2="http://schemas.microsoft.com/office/drawing/2015/10/21/chartex" xmlns:cx3="http://schemas.microsoft.com/office/drawing/2016/5/9/chartex" xmlns:cx4="http://schemas.microsoft.com/office/drawing/2016/5/10/chartex" xmlns:cx5="http://schemas.microsoft.com/office/drawing/2016/5/11/chartex" xmlns:cx6="http://schemas.microsoft.com/office/drawing/2016/5/12/chartex" xmlns:cx7="http://schemas.microsoft.com/office/drawing/2016/5/13/chartex" xmlns:cx8="http://schemas.microsoft.com/office/drawing/2016/5/14/chartex" xmlns:mc="http://schemas.openxmlformats.org/markup-compatibility/2006" xmlns:aink="http://schemas.microsoft.com/office/drawing/2016/ink" xmlns:am3d="http://schemas.microsoft.com/office/drawing/2017/model3d" xmlns:o="urn:schemas-microsoft-com:office:office" xmlns:oel="http://schemas.microsoft.com/office/2019/extlst" xmlns:r="http://schemas.openxmlformats.org/officeDocument/2006/relationships" xmlns:m="http://schemas.openxmlformats.org/officeDocument/2006/math" xmlns:v="urn:schemas-microsoft-com:vml" xmlns:wp14="http://schemas.microsoft.com/office/word/2010/wordprocessingDrawing" xmlns:wp="http://schemas.openxmlformats.org/drawingml/2006/wordprocessingDrawing" xmlns:w10="urn:schemas-microsoft-com:office:word" xmlns:w="http://schemas.openxmlformats.org/wordprocessingml/2006/main" xmlns:w14="http://schemas.microsoft.com/office/word/2010/wordml" xmlns:w15="http://schemas.microsoft.com/office/word/2012/wordml" xmlns:w16cex="http://schemas.microsoft.com/office/word/2018/wordml/cex" xmlns:w16cid="http://schemas.microsoft.com/office/word/2016/wordml/cid" xmlns:w16="http://schemas.microsoft.com/office/word/2018/wordml" xmlns:w16sdtdh="http://schemas.microsoft.com/office/word/2020/wordml/sdtdatahash" xmlns:w16se="http://schemas.microsoft.com/office/word/2015/wordml/symex" xmlns:wpg="http://schemas.microsoft.com/office/word/2010/wordprocessingGroup" xmlns:wpi="http://schemas.microsoft.com/office/word/2010/wordprocessingInk" xmlns:wne="http://schemas.microsoft.com/office/word/2006/wordml" xmlns:wps="http://schemas.microsoft.com/office/word/2010/wordprocessingShape" mc:Ignorable="w14 w15 w16se w16cid w16 w16cex w16sdtdh wp14">
+<w:ftr xmlns:wpc="http://schemas.microsoft.com/office/word/2010/wordprocessingCanvas" xmlns:cx="http://schemas.microsoft.com/office/drawing/2014/chartex" xmlns:cx1="http://schemas.microsoft.com/office/drawing/2015/9/8/chartex" xmlns:cx2="http://schemas.microsoft.com/office/drawing/2015/10/21/chartex" xmlns:cx3="http://schemas.microsoft.com/office/drawing/2016/5/9/chartex" xmlns:cx4="http://schemas.microsoft.com/office/drawing/2016/5/10/chartex" xmlns:cx5="http://schemas.microsoft.com/office/drawing/2016/5/11/chartex" xmlns:cx6="http://schemas.microsoft.com/office/drawing/2016/5/12/chartex" xmlns:cx7="http://schemas.microsoft.com/office/drawing/2016/5/13/chartex" xmlns:cx8="http://schemas.microsoft.com/office/drawing/2016/5/14/chartex" xmlns:mc="http://schemas.openxmlformats.org/markup-compatibility/2006" xmlns:aink="http://schemas.microsoft.com/office/drawing/2016/ink" xmlns:am3d="http://schemas.microsoft.com/office/drawing/2017/model3d" xmlns:o="urn:schemas-microsoft-com:office:office" xmlns:oel="http://schemas.microsoft.com/office/2019/extlst" xmlns:r="http://schemas.openxmlformats.org/officeDocument/2006/relationships" xmlns:m="http://schemas.openxmlformats.org/officeDocument/2006/math" xmlns:v="urn:schemas-microsoft-com:vml" xmlns:wp14="http://schemas.microsoft.com/office/word/2010/wordprocessingDrawing" xmlns:wp="http://schemas.openxmlformats.org/drawingml/2006/wordprocessingDrawing" xmlns:w10="urn:schemas-microsoft-com:office:word" xmlns:w="http://schemas.openxmlformats.org/wordprocessingml/2006/main" xmlns:w14="http://schemas.microsoft.com/office/word/2010/wordml" xmlns:w15="http://schemas.microsoft.com/office/word/2012/wordml" xmlns:w16cex="http://schemas.microsoft.com/office/word/2018/wordml/cex" xmlns:w16cid="http://schemas.microsoft.com/office/word/2016/wordml/cid" xmlns:w16="http://schemas.microsoft.com/office/word/2018/wordml" xmlns:w16du="http://schemas.microsoft.com/office/word/2023/wordml/word16du" xmlns:w16sdtdh="http://schemas.microsoft.com/office/word/2020/wordml/sdtdatahash" xmlns:w16se="http://schemas.microsoft.com/office/word/2015/wordml/symex" xmlns:wpg="http://schemas.microsoft.com/office/word/2010/wordprocessingGroup" xmlns:wpi="http://schemas.microsoft.com/office/word/2010/wordprocessingInk" xmlns:wne="http://schemas.microsoft.com/office/word/2006/wordml" xmlns:wps="http://schemas.microsoft.com/office/word/2010/wordprocessingShape" mc:Ignorable="w14 w15 w16se w16cid w16 w16cex w16sdtdh w16du wp14">
   <w:sdt>
     <w:sdtPr>
       <w:id w:val="1618176465"/>
@@ -781,7 +821,7 @@
 </file>
 
 <file path=word/footnotes.xml><?xml version="1.0" encoding="utf-8"?>
-<w:footnotes xmlns:wpc="http://schemas.microsoft.com/office/word/2010/wordprocessingCanvas" xmlns:cx="http://schemas.microsoft.com/office/drawing/2014/chartex" xmlns:cx1="http://schemas.microsoft.com/office/drawing/2015/9/8/chartex" xmlns:cx2="http://schemas.microsoft.com/office/drawing/2015/10/21/chartex" xmlns:cx3="http://schemas.microsoft.com/office/drawing/2016/5/9/chartex" xmlns:cx4="http://schemas.microsoft.com/office/drawing/2016/5/10/chartex" xmlns:cx5="http://schemas.microsoft.com/office/drawing/2016/5/11/chartex" xmlns:cx6="http://schemas.microsoft.com/office/drawing/2016/5/12/chartex" xmlns:cx7="http://schemas.microsoft.com/office/drawing/2016/5/13/chartex" xmlns:cx8="http://schemas.microsoft.com/office/drawing/2016/5/14/chartex" xmlns:mc="http://schemas.openxmlformats.org/markup-compatibility/2006" xmlns:aink="http://schemas.microsoft.com/office/drawing/2016/ink" xmlns:am3d="http://schemas.microsoft.com/office/drawing/2017/model3d" xmlns:o="urn:schemas-microsoft-com:office:office" xmlns:oel="http://schemas.microsoft.com/office/2019/extlst" xmlns:r="http://schemas.openxmlformats.org/officeDocument/2006/relationships" xmlns:m="http://schemas.openxmlformats.org/officeDocument/2006/math" xmlns:v="urn:schemas-microsoft-com:vml" xmlns:wp14="http://schemas.microsoft.com/office/word/2010/wordprocessingDrawing" xmlns:wp="http://schemas.openxmlformats.org/drawingml/2006/wordprocessingDrawing" xmlns:w10="urn:schemas-microsoft-com:office:word" xmlns:w="http://schemas.openxmlformats.org/wordprocessingml/2006/main" xmlns:w14="http://schemas.microsoft.com/office/word/2010/wordml" xmlns:w15="http://schemas.microsoft.com/office/word/2012/wordml" xmlns:w16cex="http://schemas.microsoft.com/office/word/2018/wordml/cex" xmlns:w16cid="http://schemas.microsoft.com/office/word/2016/wordml/cid" xmlns:w16="http://schemas.microsoft.com/office/word/2018/wordml" xmlns:w16sdtdh="http://schemas.microsoft.com/office/word/2020/wordml/sdtdatahash" xmlns:w16se="http://schemas.microsoft.com/office/word/2015/wordml/symex" xmlns:wpg="http://schemas.microsoft.com/office/word/2010/wordprocessingGroup" xmlns:wpi="http://schemas.microsoft.com/office/word/2010/wordprocessingInk" xmlns:wne="http://schemas.microsoft.com/office/word/2006/wordml" xmlns:wps="http://schemas.microsoft.com/office/word/2010/wordprocessingShape" mc:Ignorable="w14 w15 w16se w16cid w16 w16cex w16sdtdh wp14">
+<w:footnotes xmlns:wpc="http://schemas.microsoft.com/office/word/2010/wordprocessingCanvas" xmlns:cx="http://schemas.microsoft.com/office/drawing/2014/chartex" xmlns:cx1="http://schemas.microsoft.com/office/drawing/2015/9/8/chartex" xmlns:cx2="http://schemas.microsoft.com/office/drawing/2015/10/21/chartex" xmlns:cx3="http://schemas.microsoft.com/office/drawing/2016/5/9/chartex" xmlns:cx4="http://schemas.microsoft.com/office/drawing/2016/5/10/chartex" xmlns:cx5="http://schemas.microsoft.com/office/drawing/2016/5/11/chartex" xmlns:cx6="http://schemas.microsoft.com/office/drawing/2016/5/12/chartex" xmlns:cx7="http://schemas.microsoft.com/office/drawing/2016/5/13/chartex" xmlns:cx8="http://schemas.microsoft.com/office/drawing/2016/5/14/chartex" xmlns:mc="http://schemas.openxmlformats.org/markup-compatibility/2006" xmlns:aink="http://schemas.microsoft.com/office/drawing/2016/ink" xmlns:am3d="http://schemas.microsoft.com/office/drawing/2017/model3d" xmlns:o="urn:schemas-microsoft-com:office:office" xmlns:oel="http://schemas.microsoft.com/office/2019/extlst" xmlns:r="http://schemas.openxmlformats.org/officeDocument/2006/relationships" xmlns:m="http://schemas.openxmlformats.org/officeDocument/2006/math" xmlns:v="urn:schemas-microsoft-com:vml" xmlns:wp14="http://schemas.microsoft.com/office/word/2010/wordprocessingDrawing" xmlns:wp="http://schemas.openxmlformats.org/drawingml/2006/wordprocessingDrawing" xmlns:w10="urn:schemas-microsoft-com:office:word" xmlns:w="http://schemas.openxmlformats.org/wordprocessingml/2006/main" xmlns:w14="http://schemas.microsoft.com/office/word/2010/wordml" xmlns:w15="http://schemas.microsoft.com/office/word/2012/wordml" xmlns:w16cex="http://schemas.microsoft.com/office/word/2018/wordml/cex" xmlns:w16cid="http://schemas.microsoft.com/office/word/2016/wordml/cid" xmlns:w16="http://schemas.microsoft.com/office/word/2018/wordml" xmlns:w16du="http://schemas.microsoft.com/office/word/2023/wordml/word16du" xmlns:w16sdtdh="http://schemas.microsoft.com/office/word/2020/wordml/sdtdatahash" xmlns:w16se="http://schemas.microsoft.com/office/word/2015/wordml/symex" xmlns:wpg="http://schemas.microsoft.com/office/word/2010/wordprocessingGroup" xmlns:wpi="http://schemas.microsoft.com/office/word/2010/wordprocessingInk" xmlns:wne="http://schemas.microsoft.com/office/word/2006/wordml" xmlns:wps="http://schemas.microsoft.com/office/word/2010/wordprocessingShape" mc:Ignorable="w14 w15 w16se w16cid w16 w16cex w16sdtdh w16du wp14">
   <w:footnote w:type="separator" w:id="-1">
     <w:p>
       <w:pPr>
@@ -806,7 +846,7 @@
 </file>
 
 <file path=word/numbering.xml><?xml version="1.0" encoding="utf-8"?>
-<w:numbering xmlns:wpc="http://schemas.microsoft.com/office/word/2010/wordprocessingCanvas" xmlns:cx="http://schemas.microsoft.com/office/drawing/2014/chartex" xmlns:cx1="http://schemas.microsoft.com/office/drawing/2015/9/8/chartex" xmlns:cx2="http://schemas.microsoft.com/office/drawing/2015/10/21/chartex" xmlns:cx3="http://schemas.microsoft.com/office/drawing/2016/5/9/chartex" xmlns:cx4="http://schemas.microsoft.com/office/drawing/2016/5/10/chartex" xmlns:cx5="http://schemas.microsoft.com/office/drawing/2016/5/11/chartex" xmlns:cx6="http://schemas.microsoft.com/office/drawing/2016/5/12/chartex" xmlns:cx7="http://schemas.microsoft.com/office/drawing/2016/5/13/chartex" xmlns:cx8="http://schemas.microsoft.com/office/drawing/2016/5/14/chartex" xmlns:mc="http://schemas.openxmlformats.org/markup-compatibility/2006" xmlns:aink="http://schemas.microsoft.com/office/drawing/2016/ink" xmlns:am3d="http://schemas.microsoft.com/office/drawing/2017/model3d" xmlns:o="urn:schemas-microsoft-com:office:office" xmlns:oel="http://schemas.microsoft.com/office/2019/extlst" xmlns:r="http://schemas.openxmlformats.org/officeDocument/2006/relationships" xmlns:m="http://schemas.openxmlformats.org/officeDocument/2006/math" xmlns:v="urn:schemas-microsoft-com:vml" xmlns:wp14="http://schemas.microsoft.com/office/word/2010/wordprocessingDrawing" xmlns:wp="http://schemas.openxmlformats.org/drawingml/2006/wordprocessingDrawing" xmlns:w10="urn:schemas-microsoft-com:office:word" xmlns:w="http://schemas.openxmlformats.org/wordprocessingml/2006/main" xmlns:w14="http://schemas.microsoft.com/office/word/2010/wordml" xmlns:w15="http://schemas.microsoft.com/office/word/2012/wordml" xmlns:w16cex="http://schemas.microsoft.com/office/word/2018/wordml/cex" xmlns:w16cid="http://schemas.microsoft.com/office/word/2016/wordml/cid" xmlns:w16="http://schemas.microsoft.com/office/word/2018/wordml" xmlns:w16sdtdh="http://schemas.microsoft.com/office/word/2020/wordml/sdtdatahash" xmlns:w16se="http://schemas.microsoft.com/office/word/2015/wordml/symex" xmlns:wpg="http://schemas.microsoft.com/office/word/2010/wordprocessingGroup" xmlns:wpi="http://schemas.microsoft.com/office/word/2010/wordprocessingInk" xmlns:wne="http://schemas.microsoft.com/office/word/2006/wordml" xmlns:wps="http://schemas.microsoft.com/office/word/2010/wordprocessingShape" mc:Ignorable="w14 w15 w16se w16cid w16 w16cex w16sdtdh wp14">
+<w:numbering xmlns:wpc="http://schemas.microsoft.com/office/word/2010/wordprocessingCanvas" xmlns:cx="http://schemas.microsoft.com/office/drawing/2014/chartex" xmlns:cx1="http://schemas.microsoft.com/office/drawing/2015/9/8/chartex" xmlns:cx2="http://schemas.microsoft.com/office/drawing/2015/10/21/chartex" xmlns:cx3="http://schemas.microsoft.com/office/drawing/2016/5/9/chartex" xmlns:cx4="http://schemas.microsoft.com/office/drawing/2016/5/10/chartex" xmlns:cx5="http://schemas.microsoft.com/office/drawing/2016/5/11/chartex" xmlns:cx6="http://schemas.microsoft.com/office/drawing/2016/5/12/chartex" xmlns:cx7="http://schemas.microsoft.com/office/drawing/2016/5/13/chartex" xmlns:cx8="http://schemas.microsoft.com/office/drawing/2016/5/14/chartex" xmlns:mc="http://schemas.openxmlformats.org/markup-compatibility/2006" xmlns:aink="http://schemas.microsoft.com/office/drawing/2016/ink" xmlns:am3d="http://schemas.microsoft.com/office/drawing/2017/model3d" xmlns:o="urn:schemas-microsoft-com:office:office" xmlns:oel="http://schemas.microsoft.com/office/2019/extlst" xmlns:r="http://schemas.openxmlformats.org/officeDocument/2006/relationships" xmlns:m="http://schemas.openxmlformats.org/officeDocument/2006/math" xmlns:v="urn:schemas-microsoft-com:vml" xmlns:wp14="http://schemas.microsoft.com/office/word/2010/wordprocessingDrawing" xmlns:wp="http://schemas.openxmlformats.org/drawingml/2006/wordprocessingDrawing" xmlns:w10="urn:schemas-microsoft-com:office:word" xmlns:w="http://schemas.openxmlformats.org/wordprocessingml/2006/main" xmlns:w14="http://schemas.microsoft.com/office/word/2010/wordml" xmlns:w15="http://schemas.microsoft.com/office/word/2012/wordml" xmlns:w16cex="http://schemas.microsoft.com/office/word/2018/wordml/cex" xmlns:w16cid="http://schemas.microsoft.com/office/word/2016/wordml/cid" xmlns:w16="http://schemas.microsoft.com/office/word/2018/wordml" xmlns:w16du="http://schemas.microsoft.com/office/word/2023/wordml/word16du" xmlns:w16sdtdh="http://schemas.microsoft.com/office/word/2020/wordml/sdtdatahash" xmlns:w16se="http://schemas.microsoft.com/office/word/2015/wordml/symex" xmlns:wpg="http://schemas.microsoft.com/office/word/2010/wordprocessingGroup" xmlns:wpi="http://schemas.microsoft.com/office/word/2010/wordprocessingInk" xmlns:wne="http://schemas.microsoft.com/office/word/2006/wordml" xmlns:wps="http://schemas.microsoft.com/office/word/2010/wordprocessingShape" mc:Ignorable="w14 w15 w16se w16cid w16 w16cex w16sdtdh w16du wp14">
   <w:abstractNum w:abstractNumId="0" w15:restartNumberingAfterBreak="0">
     <w:nsid w:val="375E4097"/>
     <w:multiLevelType w:val="multilevel"/>
@@ -1167,7 +1207,7 @@
 </file>
 
 <file path=word/styles.xml><?xml version="1.0" encoding="utf-8"?>
-<w:styles xmlns:mc="http://schemas.openxmlformats.org/markup-compatibility/2006" xmlns:r="http://schemas.openxmlformats.org/officeDocument/2006/relationships" xmlns:w="http://schemas.openxmlformats.org/wordprocessingml/2006/main" xmlns:w14="http://schemas.microsoft.com/office/word/2010/wordml" xmlns:w15="http://schemas.microsoft.com/office/word/2012/wordml" xmlns:w16cex="http://schemas.microsoft.com/office/word/2018/wordml/cex" xmlns:w16cid="http://schemas.microsoft.com/office/word/2016/wordml/cid" xmlns:w16="http://schemas.microsoft.com/office/word/2018/wordml" xmlns:w16sdtdh="http://schemas.microsoft.com/office/word/2020/wordml/sdtdatahash" xmlns:w16se="http://schemas.microsoft.com/office/word/2015/wordml/symex" mc:Ignorable="w14 w15 w16se w16cid w16 w16cex w16sdtdh">
+<w:styles xmlns:mc="http://schemas.openxmlformats.org/markup-compatibility/2006" xmlns:r="http://schemas.openxmlformats.org/officeDocument/2006/relationships" xmlns:w="http://schemas.openxmlformats.org/wordprocessingml/2006/main" xmlns:w14="http://schemas.microsoft.com/office/word/2010/wordml" xmlns:w15="http://schemas.microsoft.com/office/word/2012/wordml" xmlns:w16cex="http://schemas.microsoft.com/office/word/2018/wordml/cex" xmlns:w16cid="http://schemas.microsoft.com/office/word/2016/wordml/cid" xmlns:w16="http://schemas.microsoft.com/office/word/2018/wordml" xmlns:w16du="http://schemas.microsoft.com/office/word/2023/wordml/word16du" xmlns:w16sdtdh="http://schemas.microsoft.com/office/word/2020/wordml/sdtdatahash" xmlns:w16se="http://schemas.microsoft.com/office/word/2015/wordml/symex" mc:Ignorable="w14 w15 w16se w16cid w16 w16cex w16sdtdh w16du">
   <w:docDefaults>
     <w:rPrDefault>
       <w:rPr>
@@ -2544,19 +2584,17 @@
 </file>
 
 <file path=customXml/item1.xml><?xml version="1.0" encoding="utf-8"?>
-<?mso-contentType ?>
-<FormTemplates xmlns="http://schemas.microsoft.com/sharepoint/v3/contenttype/forms">
-  <Display>DocumentLibraryForm</Display>
-  <Edit>DocumentLibraryForm</Edit>
-  <New>DocumentLibraryForm</New>
-</FormTemplates>
+<p:properties xmlns:p="http://schemas.microsoft.com/office/2006/metadata/properties" xmlns:xsi="http://www.w3.org/2001/XMLSchema-instance" xmlns:pc="http://schemas.microsoft.com/office/infopath/2007/PartnerControls">
+  <documentManagement>
+    <TaxCatchAll xmlns="b3b83516-599d-4263-a77e-c7afb57c8268" xsi:nil="true"/>
+    <lcf76f155ced4ddcb4097134ff3c332f xmlns="73dc1c9a-3e42-4000-aada-f365e8e6c355">
+      <Terms xmlns="http://schemas.microsoft.com/office/infopath/2007/PartnerControls"/>
+    </lcf76f155ced4ddcb4097134ff3c332f>
+  </documentManagement>
+</p:properties>
 </file>
 
 <file path=customXml/item2.xml><?xml version="1.0" encoding="utf-8"?>
-<b:Sources xmlns:b="http://schemas.openxmlformats.org/officeDocument/2006/bibliography" xmlns="http://schemas.openxmlformats.org/officeDocument/2006/bibliography" SelectedStyle="\APASixthEditionOfficeOnline.xsl" StyleName="APA" Version="6"/>
-</file>
-
-<file path=customXml/item3.xml><?xml version="1.0" encoding="utf-8"?>
 <ct:contentTypeSchema xmlns:ct="http://schemas.microsoft.com/office/2006/metadata/contentType" xmlns:ma="http://schemas.microsoft.com/office/2006/metadata/properties/metaAttributes" ct:_="" ma:_="" ma:contentTypeName="Dokument" ma:contentTypeID="0x010100280CE64F73924048A465CACA181C4713" ma:contentTypeVersion="8" ma:contentTypeDescription="Ein neues Dokument erstellen." ma:contentTypeScope="" ma:versionID="6d29c54d31aefebff6f6195c5b2a1699">
   <xsd:schema xmlns:xsd="http://www.w3.org/2001/XMLSchema" xmlns:xs="http://www.w3.org/2001/XMLSchema" xmlns:p="http://schemas.microsoft.com/office/2006/metadata/properties" xmlns:ns2="73dc1c9a-3e42-4000-aada-f365e8e6c355" xmlns:ns3="b3b83516-599d-4263-a77e-c7afb57c8268" targetNamespace="http://schemas.microsoft.com/office/2006/metadata/properties" ma:root="true" ma:fieldsID="851cee35f3407243222e61b8d200e1e5" ns2:_="" ns3:_="">
     <xsd:import namespace="73dc1c9a-3e42-4000-aada-f365e8e6c355"/>
@@ -2733,34 +2771,31 @@
 </ct:contentTypeSchema>
 </file>
 
+<file path=customXml/item3.xml><?xml version="1.0" encoding="utf-8"?>
+<b:Sources xmlns:b="http://schemas.openxmlformats.org/officeDocument/2006/bibliography" xmlns="http://schemas.openxmlformats.org/officeDocument/2006/bibliography" SelectedStyle="\APASixthEditionOfficeOnline.xsl" StyleName="APA" Version="6"/>
+</file>
+
 <file path=customXml/item4.xml><?xml version="1.0" encoding="utf-8"?>
-<p:properties xmlns:p="http://schemas.microsoft.com/office/2006/metadata/properties" xmlns:xsi="http://www.w3.org/2001/XMLSchema-instance" xmlns:pc="http://schemas.microsoft.com/office/infopath/2007/PartnerControls">
-  <documentManagement>
-    <TaxCatchAll xmlns="b3b83516-599d-4263-a77e-c7afb57c8268" xsi:nil="true"/>
-    <lcf76f155ced4ddcb4097134ff3c332f xmlns="73dc1c9a-3e42-4000-aada-f365e8e6c355">
-      <Terms xmlns="http://schemas.microsoft.com/office/infopath/2007/PartnerControls"/>
-    </lcf76f155ced4ddcb4097134ff3c332f>
-  </documentManagement>
-</p:properties>
+<?mso-contentType ?>
+<FormTemplates xmlns="http://schemas.microsoft.com/sharepoint/v3/contenttype/forms">
+  <Display>DocumentLibraryForm</Display>
+  <Edit>DocumentLibraryForm</Edit>
+  <New>DocumentLibraryForm</New>
+</FormTemplates>
 </file>
 
 <file path=customXml/itemProps1.xml><?xml version="1.0" encoding="utf-8"?>
-<ds:datastoreItem xmlns:ds="http://schemas.openxmlformats.org/officeDocument/2006/customXml" ds:itemID="{B24A0F41-CBD7-481D-B4AD-159A9F4A4F08}">
+<ds:datastoreItem xmlns:ds="http://schemas.openxmlformats.org/officeDocument/2006/customXml" ds:itemID="{0637F22F-8CA1-4C46-ABAB-27D637C8BDAE}">
   <ds:schemaRefs>
-    <ds:schemaRef ds:uri="http://schemas.microsoft.com/sharepoint/v3/contenttype/forms"/>
+    <ds:schemaRef ds:uri="http://schemas.microsoft.com/office/2006/metadata/properties"/>
+    <ds:schemaRef ds:uri="http://schemas.microsoft.com/office/infopath/2007/PartnerControls"/>
+    <ds:schemaRef ds:uri="b3b83516-599d-4263-a77e-c7afb57c8268"/>
+    <ds:schemaRef ds:uri="73dc1c9a-3e42-4000-aada-f365e8e6c355"/>
   </ds:schemaRefs>
 </ds:datastoreItem>
 </file>
 
 <file path=customXml/itemProps2.xml><?xml version="1.0" encoding="utf-8"?>
-<ds:datastoreItem xmlns:ds="http://schemas.openxmlformats.org/officeDocument/2006/customXml" ds:itemID="{03006A3F-F366-4E84-A26C-0FEE60D94253}">
-  <ds:schemaRefs>
-    <ds:schemaRef ds:uri="http://schemas.openxmlformats.org/officeDocument/2006/bibliography"/>
-  </ds:schemaRefs>
-</ds:datastoreItem>
-</file>
-
-<file path=customXml/itemProps3.xml><?xml version="1.0" encoding="utf-8"?>
 <ds:datastoreItem xmlns:ds="http://schemas.openxmlformats.org/officeDocument/2006/customXml" ds:itemID="{3EBE3438-CB39-49D8-A4DF-C1B3D83CCFAE}">
   <ds:schemaRefs>
     <ds:schemaRef ds:uri="http://schemas.microsoft.com/office/2006/metadata/contentType"/>
@@ -2779,13 +2814,18 @@
 </ds:datastoreItem>
 </file>
 
+<file path=customXml/itemProps3.xml><?xml version="1.0" encoding="utf-8"?>
+<ds:datastoreItem xmlns:ds="http://schemas.openxmlformats.org/officeDocument/2006/customXml" ds:itemID="{03006A3F-F366-4E84-A26C-0FEE60D94253}">
+  <ds:schemaRefs>
+    <ds:schemaRef ds:uri="http://schemas.openxmlformats.org/officeDocument/2006/bibliography"/>
+  </ds:schemaRefs>
+</ds:datastoreItem>
+</file>
+
 <file path=customXml/itemProps4.xml><?xml version="1.0" encoding="utf-8"?>
-<ds:datastoreItem xmlns:ds="http://schemas.openxmlformats.org/officeDocument/2006/customXml" ds:itemID="{0637F22F-8CA1-4C46-ABAB-27D637C8BDAE}">
+<ds:datastoreItem xmlns:ds="http://schemas.openxmlformats.org/officeDocument/2006/customXml" ds:itemID="{B24A0F41-CBD7-481D-B4AD-159A9F4A4F08}">
   <ds:schemaRefs>
-    <ds:schemaRef ds:uri="http://schemas.microsoft.com/office/2006/metadata/properties"/>
-    <ds:schemaRef ds:uri="http://schemas.microsoft.com/office/infopath/2007/PartnerControls"/>
-    <ds:schemaRef ds:uri="b3b83516-599d-4263-a77e-c7afb57c8268"/>
-    <ds:schemaRef ds:uri="73dc1c9a-3e42-4000-aada-f365e8e6c355"/>
+    <ds:schemaRef ds:uri="http://schemas.microsoft.com/sharepoint/v3/contenttype/forms"/>
   </ds:schemaRefs>
 </ds:datastoreItem>
 </file>
</xml_diff>

<commit_message>
Add fromPosition to split to cut of tail.
</commit_message>
<xml_diff>
--- a/src/test/resources/TestDokument.docx
+++ b/src/test/resources/TestDokument.docx
@@ -296,7 +296,7 @@
         <w:rPr>
           <w:rFonts w:cs="Arial"/>
         </w:rPr>
-        <w:object w:dxaOrig="7073" w:dyaOrig="1256" w14:anchorId="73308867">
+        <w:object w:dxaOrig="7091" w:dyaOrig="1256" w14:anchorId="73308867">
           <v:shapetype id="_x0000_t75" coordsize="21600,21600" o:spt="75" o:preferrelative="t" path="m@4@5l@4@11@9@11@9@5xe" filled="f" stroked="f">
             <v:stroke joinstyle="miter"/>
             <v:formulas>
@@ -316,14 +316,14 @@
             <v:path o:extrusionok="f" gradientshapeok="t" o:connecttype="rect"/>
             <o:lock v:ext="edit" aspectratio="t"/>
           </v:shapetype>
-          <v:shape id="_x0000_i1025" type="#_x0000_t75" style="width:336.75pt;height:63pt" o:ole="" o:bordertopcolor="this" o:borderleftcolor="this" o:borderbottomcolor="this" o:borderrightcolor="this">
+          <v:shape id="_x0000_i1028" type="#_x0000_t75" style="width:337.5pt;height:63pt" o:ole="">
             <v:imagedata r:id="rId11" o:title=""/>
             <w10:bordertop type="single" width="4"/>
             <w10:borderleft type="single" width="4"/>
             <w10:borderbottom type="single" width="4"/>
             <w10:borderright type="single" width="4"/>
           </v:shape>
-          <o:OLEObject Type="Embed" ProgID="Excel.Sheet.8" ShapeID="_x0000_i1025" DrawAspect="Content" ObjectID="_1780886822" r:id="rId12"/>
+          <o:OLEObject Type="Embed" ProgID="Excel.Sheet.8" ShapeID="_x0000_i1028" DrawAspect="Content" ObjectID="_1781413573" r:id="rId12"/>
         </w:object>
       </w:r>
     </w:p>
@@ -2584,17 +2584,19 @@
 </file>
 
 <file path=customXml/item1.xml><?xml version="1.0" encoding="utf-8"?>
-<p:properties xmlns:p="http://schemas.microsoft.com/office/2006/metadata/properties" xmlns:xsi="http://www.w3.org/2001/XMLSchema-instance" xmlns:pc="http://schemas.microsoft.com/office/infopath/2007/PartnerControls">
-  <documentManagement>
-    <TaxCatchAll xmlns="b3b83516-599d-4263-a77e-c7afb57c8268" xsi:nil="true"/>
-    <lcf76f155ced4ddcb4097134ff3c332f xmlns="73dc1c9a-3e42-4000-aada-f365e8e6c355">
-      <Terms xmlns="http://schemas.microsoft.com/office/infopath/2007/PartnerControls"/>
-    </lcf76f155ced4ddcb4097134ff3c332f>
-  </documentManagement>
-</p:properties>
+<?mso-contentType ?>
+<FormTemplates xmlns="http://schemas.microsoft.com/sharepoint/v3/contenttype/forms">
+  <Display>DocumentLibraryForm</Display>
+  <Edit>DocumentLibraryForm</Edit>
+  <New>DocumentLibraryForm</New>
+</FormTemplates>
 </file>
 
 <file path=customXml/item2.xml><?xml version="1.0" encoding="utf-8"?>
+<b:Sources xmlns:b="http://schemas.openxmlformats.org/officeDocument/2006/bibliography" xmlns="http://schemas.openxmlformats.org/officeDocument/2006/bibliography" SelectedStyle="\APASixthEditionOfficeOnline.xsl" StyleName="APA" Version="6"/>
+</file>
+
+<file path=customXml/item3.xml><?xml version="1.0" encoding="utf-8"?>
 <ct:contentTypeSchema xmlns:ct="http://schemas.microsoft.com/office/2006/metadata/contentType" xmlns:ma="http://schemas.microsoft.com/office/2006/metadata/properties/metaAttributes" ct:_="" ma:_="" ma:contentTypeName="Dokument" ma:contentTypeID="0x010100280CE64F73924048A465CACA181C4713" ma:contentTypeVersion="8" ma:contentTypeDescription="Ein neues Dokument erstellen." ma:contentTypeScope="" ma:versionID="6d29c54d31aefebff6f6195c5b2a1699">
   <xsd:schema xmlns:xsd="http://www.w3.org/2001/XMLSchema" xmlns:xs="http://www.w3.org/2001/XMLSchema" xmlns:p="http://schemas.microsoft.com/office/2006/metadata/properties" xmlns:ns2="73dc1c9a-3e42-4000-aada-f365e8e6c355" xmlns:ns3="b3b83516-599d-4263-a77e-c7afb57c8268" targetNamespace="http://schemas.microsoft.com/office/2006/metadata/properties" ma:root="true" ma:fieldsID="851cee35f3407243222e61b8d200e1e5" ns2:_="" ns3:_="">
     <xsd:import namespace="73dc1c9a-3e42-4000-aada-f365e8e6c355"/>
@@ -2771,31 +2773,34 @@
 </ct:contentTypeSchema>
 </file>
 
-<file path=customXml/item3.xml><?xml version="1.0" encoding="utf-8"?>
-<b:Sources xmlns:b="http://schemas.openxmlformats.org/officeDocument/2006/bibliography" xmlns="http://schemas.openxmlformats.org/officeDocument/2006/bibliography" SelectedStyle="\APASixthEditionOfficeOnline.xsl" StyleName="APA" Version="6"/>
-</file>
-
 <file path=customXml/item4.xml><?xml version="1.0" encoding="utf-8"?>
-<?mso-contentType ?>
-<FormTemplates xmlns="http://schemas.microsoft.com/sharepoint/v3/contenttype/forms">
-  <Display>DocumentLibraryForm</Display>
-  <Edit>DocumentLibraryForm</Edit>
-  <New>DocumentLibraryForm</New>
-</FormTemplates>
+<p:properties xmlns:p="http://schemas.microsoft.com/office/2006/metadata/properties" xmlns:xsi="http://www.w3.org/2001/XMLSchema-instance" xmlns:pc="http://schemas.microsoft.com/office/infopath/2007/PartnerControls">
+  <documentManagement>
+    <TaxCatchAll xmlns="b3b83516-599d-4263-a77e-c7afb57c8268" xsi:nil="true"/>
+    <lcf76f155ced4ddcb4097134ff3c332f xmlns="73dc1c9a-3e42-4000-aada-f365e8e6c355">
+      <Terms xmlns="http://schemas.microsoft.com/office/infopath/2007/PartnerControls"/>
+    </lcf76f155ced4ddcb4097134ff3c332f>
+  </documentManagement>
+</p:properties>
 </file>
 
 <file path=customXml/itemProps1.xml><?xml version="1.0" encoding="utf-8"?>
-<ds:datastoreItem xmlns:ds="http://schemas.openxmlformats.org/officeDocument/2006/customXml" ds:itemID="{0637F22F-8CA1-4C46-ABAB-27D637C8BDAE}">
+<ds:datastoreItem xmlns:ds="http://schemas.openxmlformats.org/officeDocument/2006/customXml" ds:itemID="{B24A0F41-CBD7-481D-B4AD-159A9F4A4F08}">
   <ds:schemaRefs>
-    <ds:schemaRef ds:uri="http://schemas.microsoft.com/office/2006/metadata/properties"/>
-    <ds:schemaRef ds:uri="http://schemas.microsoft.com/office/infopath/2007/PartnerControls"/>
-    <ds:schemaRef ds:uri="b3b83516-599d-4263-a77e-c7afb57c8268"/>
-    <ds:schemaRef ds:uri="73dc1c9a-3e42-4000-aada-f365e8e6c355"/>
+    <ds:schemaRef ds:uri="http://schemas.microsoft.com/sharepoint/v3/contenttype/forms"/>
   </ds:schemaRefs>
 </ds:datastoreItem>
 </file>
 
 <file path=customXml/itemProps2.xml><?xml version="1.0" encoding="utf-8"?>
+<ds:datastoreItem xmlns:ds="http://schemas.openxmlformats.org/officeDocument/2006/customXml" ds:itemID="{03006A3F-F366-4E84-A26C-0FEE60D94253}">
+  <ds:schemaRefs>
+    <ds:schemaRef ds:uri="http://schemas.openxmlformats.org/officeDocument/2006/bibliography"/>
+  </ds:schemaRefs>
+</ds:datastoreItem>
+</file>
+
+<file path=customXml/itemProps3.xml><?xml version="1.0" encoding="utf-8"?>
 <ds:datastoreItem xmlns:ds="http://schemas.openxmlformats.org/officeDocument/2006/customXml" ds:itemID="{3EBE3438-CB39-49D8-A4DF-C1B3D83CCFAE}">
   <ds:schemaRefs>
     <ds:schemaRef ds:uri="http://schemas.microsoft.com/office/2006/metadata/contentType"/>
@@ -2814,18 +2819,13 @@
 </ds:datastoreItem>
 </file>
 
-<file path=customXml/itemProps3.xml><?xml version="1.0" encoding="utf-8"?>
-<ds:datastoreItem xmlns:ds="http://schemas.openxmlformats.org/officeDocument/2006/customXml" ds:itemID="{03006A3F-F366-4E84-A26C-0FEE60D94253}">
+<file path=customXml/itemProps4.xml><?xml version="1.0" encoding="utf-8"?>
+<ds:datastoreItem xmlns:ds="http://schemas.openxmlformats.org/officeDocument/2006/customXml" ds:itemID="{0637F22F-8CA1-4C46-ABAB-27D637C8BDAE}">
   <ds:schemaRefs>
-    <ds:schemaRef ds:uri="http://schemas.openxmlformats.org/officeDocument/2006/bibliography"/>
-  </ds:schemaRefs>
-</ds:datastoreItem>
-</file>
-
-<file path=customXml/itemProps4.xml><?xml version="1.0" encoding="utf-8"?>
-<ds:datastoreItem xmlns:ds="http://schemas.openxmlformats.org/officeDocument/2006/customXml" ds:itemID="{B24A0F41-CBD7-481D-B4AD-159A9F4A4F08}">
-  <ds:schemaRefs>
-    <ds:schemaRef ds:uri="http://schemas.microsoft.com/sharepoint/v3/contenttype/forms"/>
+    <ds:schemaRef ds:uri="http://schemas.microsoft.com/office/2006/metadata/properties"/>
+    <ds:schemaRef ds:uri="http://schemas.microsoft.com/office/infopath/2007/PartnerControls"/>
+    <ds:schemaRef ds:uri="b3b83516-599d-4263-a77e-c7afb57c8268"/>
+    <ds:schemaRef ds:uri="73dc1c9a-3e42-4000-aada-f365e8e6c355"/>
   </ds:schemaRefs>
 </ds:datastoreItem>
 </file>
</xml_diff>

<commit_message>
Add chapter analyser to read full chapters.
</commit_message>
<xml_diff>
--- a/src/test/resources/TestDokument.docx
+++ b/src/test/resources/TestDokument.docx
@@ -26,8 +26,13 @@
       </w:r>
     </w:p>
     <w:p>
+      <w:proofErr w:type="spellStart"/>
       <w:r>
-        <w:t>Some Text.</w:t>
+        <w:t>Some</w:t>
+      </w:r>
+      <w:proofErr w:type="spellEnd"/>
+      <w:r>
+        <w:t xml:space="preserve"> Text.</w:t>
       </w:r>
     </w:p>
     <w:tbl>
@@ -316,14 +321,14 @@
             <v:path o:extrusionok="f" gradientshapeok="t" o:connecttype="rect"/>
             <o:lock v:ext="edit" aspectratio="t"/>
           </v:shapetype>
-          <v:shape id="_x0000_i1028" type="#_x0000_t75" style="width:337.5pt;height:63pt" o:ole="">
+          <v:shape id="_x0000_i1025" type="#_x0000_t75" style="width:337.5pt;height:63pt" o:ole="" o:bordertopcolor="this" o:borderleftcolor="this" o:borderbottomcolor="this" o:borderrightcolor="this">
             <v:imagedata r:id="rId11" o:title=""/>
             <w10:bordertop type="single" width="4"/>
             <w10:borderleft type="single" width="4"/>
             <w10:borderbottom type="single" width="4"/>
             <w10:borderright type="single" width="4"/>
           </v:shape>
-          <o:OLEObject Type="Embed" ProgID="Excel.Sheet.8" ShapeID="_x0000_i1028" DrawAspect="Content" ObjectID="_1781413573" r:id="rId12"/>
+          <o:OLEObject Type="Embed" ProgID="Excel.Sheet.8" ShapeID="_x0000_i1025" DrawAspect="Content" ObjectID="_1782846174" r:id="rId12"/>
         </w:object>
       </w:r>
     </w:p>
@@ -335,9 +340,19 @@
           <w:numId w:val="1"/>
         </w:numPr>
       </w:pPr>
+      <w:proofErr w:type="spellStart"/>
       <w:r>
-        <w:t>Merge Example</w:t>
+        <w:t>Merge</w:t>
       </w:r>
+      <w:proofErr w:type="spellEnd"/>
+      <w:r>
+        <w:t xml:space="preserve"> </w:t>
+      </w:r>
+      <w:proofErr w:type="spellStart"/>
+      <w:r>
+        <w:t>Example</w:t>
+      </w:r>
+      <w:proofErr w:type="spellEnd"/>
     </w:p>
     <w:tbl>
       <w:tblPr>
@@ -548,7 +563,15 @@
           </w:tcPr>
           <w:p>
             <w:r>
-              <w:t>2024-01-23 (prediction)</w:t>
+              <w:t>2024-01-23 (</w:t>
+            </w:r>
+            <w:proofErr w:type="spellStart"/>
+            <w:r>
+              <w:t>prediction</w:t>
+            </w:r>
+            <w:proofErr w:type="spellEnd"/>
+            <w:r>
+              <w:t>)</w:t>
             </w:r>
           </w:p>
         </w:tc>
@@ -570,7 +593,15 @@
           </w:tcPr>
           <w:p>
             <w:r>
-              <w:t>2024-01-23 (happens)</w:t>
+              <w:t>2024-01-23 (</w:t>
+            </w:r>
+            <w:proofErr w:type="spellStart"/>
+            <w:r>
+              <w:t>happens</w:t>
+            </w:r>
+            <w:proofErr w:type="spellEnd"/>
+            <w:r>
+              <w:t>)</w:t>
             </w:r>
           </w:p>
         </w:tc>
@@ -592,7 +623,15 @@
           </w:tcPr>
           <w:p>
             <w:r>
-              <w:t>2024-01-25 (prediction)</w:t>
+              <w:t>2024-01-25 (</w:t>
+            </w:r>
+            <w:proofErr w:type="spellStart"/>
+            <w:r>
+              <w:t>prediction</w:t>
+            </w:r>
+            <w:proofErr w:type="spellEnd"/>
+            <w:r>
+              <w:t>)</w:t>
             </w:r>
           </w:p>
         </w:tc>
@@ -614,7 +653,15 @@
           </w:tcPr>
           <w:p>
             <w:r>
-              <w:t>2024-01-25 (happens)</w:t>
+              <w:t>2024-01-25 (</w:t>
+            </w:r>
+            <w:proofErr w:type="spellStart"/>
+            <w:r>
+              <w:t>happens</w:t>
+            </w:r>
+            <w:proofErr w:type="spellEnd"/>
+            <w:r>
+              <w:t>)</w:t>
             </w:r>
           </w:p>
         </w:tc>
@@ -665,8 +712,23 @@
       </w:r>
     </w:p>
     <w:p>
+      <w:proofErr w:type="spellStart"/>
       <w:r>
         <w:t>wrwagrwe</w:t>
+      </w:r>
+      <w:proofErr w:type="spellEnd"/>
+    </w:p>
+    <w:p>
+      <w:pPr>
+        <w:rPr>
+          <w:rFonts w:eastAsiaTheme="majorEastAsia" w:cstheme="majorBidi"/>
+          <w:color w:val="002A51" w:themeColor="accent1"/>
+          <w:sz w:val="32"/>
+          <w:szCs w:val="32"/>
+        </w:rPr>
+      </w:pPr>
+      <w:r>
+        <w:br w:type="page"/>
       </w:r>
     </w:p>
     <w:p>
@@ -681,11 +743,90 @@
         <w:t>Head 3</w:t>
       </w:r>
     </w:p>
-    <w:p>
-      <w:r>
-        <w:t>aewrwrf</w:t>
-      </w:r>
-    </w:p>
+    <w:tbl>
+      <w:tblPr>
+        <w:tblStyle w:val="Tabellenraster"/>
+        <w:tblW w:w="0" w:type="auto"/>
+        <w:tblInd w:w="1224" w:type="dxa"/>
+        <w:tblLook w:val="04A0" w:firstRow="1" w:lastRow="0" w:firstColumn="1" w:lastColumn="0" w:noHBand="0" w:noVBand="1"/>
+      </w:tblPr>
+      <w:tblGrid>
+        <w:gridCol w:w="7838"/>
+      </w:tblGrid>
+      <w:tr>
+        <w:tc>
+          <w:tcPr>
+            <w:tcW w:w="9062" w:type="dxa"/>
+          </w:tcPr>
+          <w:p>
+            <w:pPr>
+              <w:pStyle w:val="berschrift3"/>
+              <w:numPr>
+                <w:ilvl w:val="3"/>
+                <w:numId w:val="1"/>
+              </w:numPr>
+            </w:pPr>
+            <w:proofErr w:type="spellStart"/>
+            <w:r>
+              <w:t>SubHeading</w:t>
+            </w:r>
+            <w:proofErr w:type="spellEnd"/>
+          </w:p>
+          <w:p>
+            <w:r>
+              <w:t>Hello World</w:t>
+            </w:r>
+          </w:p>
+          <w:p/>
+          <w:tbl>
+            <w:tblPr>
+              <w:tblStyle w:val="Tabellenraster"/>
+              <w:tblW w:w="0" w:type="auto"/>
+              <w:tblLook w:val="04A0" w:firstRow="1" w:lastRow="0" w:firstColumn="1" w:lastColumn="0" w:noHBand="0" w:noVBand="1"/>
+            </w:tblPr>
+            <w:tblGrid>
+              <w:gridCol w:w="3806"/>
+              <w:gridCol w:w="3806"/>
+            </w:tblGrid>
+            <w:tr>
+              <w:tc>
+                <w:tcPr>
+                  <w:tcW w:w="3806" w:type="dxa"/>
+                </w:tcPr>
+                <w:p>
+                  <w:r>
+                    <w:t>Test 1</w:t>
+                  </w:r>
+                </w:p>
+              </w:tc>
+              <w:tc>
+                <w:tcPr>
+                  <w:tcW w:w="3806" w:type="dxa"/>
+                </w:tcPr>
+                <w:p>
+                  <w:r>
+                    <w:t>Test 2</w:t>
+                  </w:r>
+                </w:p>
+              </w:tc>
+            </w:tr>
+          </w:tbl>
+          <w:p/>
+        </w:tc>
+      </w:tr>
+      <w:tr>
+        <w:tc>
+          <w:tcPr>
+            <w:tcW w:w="9062" w:type="dxa"/>
+          </w:tcPr>
+          <w:p>
+            <w:pPr>
+              <w:pStyle w:val="berschrift3"/>
+            </w:pPr>
+          </w:p>
+        </w:tc>
+      </w:tr>
+    </w:tbl>
     <w:p>
       <w:pPr>
         <w:pStyle w:val="berschrift3"/>
@@ -695,7 +836,6 @@
         </w:numPr>
       </w:pPr>
       <w:r>
-        <w:lastRenderedPageBreak/>
         <w:t>Head 4</w:t>
       </w:r>
     </w:p>
@@ -713,8 +853,13 @@
     </w:p>
     <w:p/>
     <w:p>
+      <w:proofErr w:type="spellStart"/>
       <w:r>
-        <w:t>Some List:</w:t>
+        <w:t>Some</w:t>
+      </w:r>
+      <w:proofErr w:type="spellEnd"/>
+      <w:r>
+        <w:t xml:space="preserve"> List:</w:t>
       </w:r>
     </w:p>
     <w:p>
@@ -788,6 +933,7 @@
         <w:docPartUnique/>
       </w:docPartObj>
     </w:sdtPr>
+    <w:sdtEndPr/>
     <w:sdtContent>
       <w:sdt>
         <w:sdtPr>
@@ -797,6 +943,7 @@
             <w:docPartUnique/>
           </w:docPartObj>
         </w:sdtPr>
+        <w:sdtEndPr/>
         <w:sdtContent>
           <w:p>
             <w:pPr>
@@ -1684,7 +1831,6 @@
     <w:next w:val="Standard"/>
     <w:link w:val="berschrift4Zchn"/>
     <w:uiPriority w:val="9"/>
-    <w:semiHidden/>
     <w:unhideWhenUsed/>
     <w:qFormat/>
     <w:rsid w:val="00E42297"/>
@@ -2086,7 +2232,6 @@
     <w:basedOn w:val="Absatz-Standardschriftart"/>
     <w:link w:val="berschrift4"/>
     <w:uiPriority w:val="9"/>
-    <w:semiHidden/>
     <w:rsid w:val="00E42297"/>
     <w:rPr>
       <w:rFonts w:ascii="Heebo" w:eastAsiaTheme="majorEastAsia" w:hAnsi="Heebo" w:cstheme="majorBidi"/>
@@ -2584,19 +2729,6 @@
 </file>
 
 <file path=customXml/item1.xml><?xml version="1.0" encoding="utf-8"?>
-<?mso-contentType ?>
-<FormTemplates xmlns="http://schemas.microsoft.com/sharepoint/v3/contenttype/forms">
-  <Display>DocumentLibraryForm</Display>
-  <Edit>DocumentLibraryForm</Edit>
-  <New>DocumentLibraryForm</New>
-</FormTemplates>
-</file>
-
-<file path=customXml/item2.xml><?xml version="1.0" encoding="utf-8"?>
-<b:Sources xmlns:b="http://schemas.openxmlformats.org/officeDocument/2006/bibliography" xmlns="http://schemas.openxmlformats.org/officeDocument/2006/bibliography" SelectedStyle="\APASixthEditionOfficeOnline.xsl" StyleName="APA" Version="6"/>
-</file>
-
-<file path=customXml/item3.xml><?xml version="1.0" encoding="utf-8"?>
 <ct:contentTypeSchema xmlns:ct="http://schemas.microsoft.com/office/2006/metadata/contentType" xmlns:ma="http://schemas.microsoft.com/office/2006/metadata/properties/metaAttributes" ct:_="" ma:_="" ma:contentTypeName="Dokument" ma:contentTypeID="0x010100280CE64F73924048A465CACA181C4713" ma:contentTypeVersion="8" ma:contentTypeDescription="Ein neues Dokument erstellen." ma:contentTypeScope="" ma:versionID="6d29c54d31aefebff6f6195c5b2a1699">
   <xsd:schema xmlns:xsd="http://www.w3.org/2001/XMLSchema" xmlns:xs="http://www.w3.org/2001/XMLSchema" xmlns:p="http://schemas.microsoft.com/office/2006/metadata/properties" xmlns:ns2="73dc1c9a-3e42-4000-aada-f365e8e6c355" xmlns:ns3="b3b83516-599d-4263-a77e-c7afb57c8268" targetNamespace="http://schemas.microsoft.com/office/2006/metadata/properties" ma:root="true" ma:fieldsID="851cee35f3407243222e61b8d200e1e5" ns2:_="" ns3:_="">
     <xsd:import namespace="73dc1c9a-3e42-4000-aada-f365e8e6c355"/>
@@ -2773,6 +2905,19 @@
 </ct:contentTypeSchema>
 </file>
 
+<file path=customXml/item2.xml><?xml version="1.0" encoding="utf-8"?>
+<b:Sources xmlns:b="http://schemas.openxmlformats.org/officeDocument/2006/bibliography" xmlns="http://schemas.openxmlformats.org/officeDocument/2006/bibliography" SelectedStyle="\APASixthEditionOfficeOnline.xsl" StyleName="APA" Version="6"/>
+</file>
+
+<file path=customXml/item3.xml><?xml version="1.0" encoding="utf-8"?>
+<?mso-contentType ?>
+<FormTemplates xmlns="http://schemas.microsoft.com/sharepoint/v3/contenttype/forms">
+  <Display>DocumentLibraryForm</Display>
+  <Edit>DocumentLibraryForm</Edit>
+  <New>DocumentLibraryForm</New>
+</FormTemplates>
+</file>
+
 <file path=customXml/item4.xml><?xml version="1.0" encoding="utf-8"?>
 <p:properties xmlns:p="http://schemas.microsoft.com/office/2006/metadata/properties" xmlns:xsi="http://www.w3.org/2001/XMLSchema-instance" xmlns:pc="http://schemas.microsoft.com/office/infopath/2007/PartnerControls">
   <documentManagement>
@@ -2785,22 +2930,6 @@
 </file>
 
 <file path=customXml/itemProps1.xml><?xml version="1.0" encoding="utf-8"?>
-<ds:datastoreItem xmlns:ds="http://schemas.openxmlformats.org/officeDocument/2006/customXml" ds:itemID="{B24A0F41-CBD7-481D-B4AD-159A9F4A4F08}">
-  <ds:schemaRefs>
-    <ds:schemaRef ds:uri="http://schemas.microsoft.com/sharepoint/v3/contenttype/forms"/>
-  </ds:schemaRefs>
-</ds:datastoreItem>
-</file>
-
-<file path=customXml/itemProps2.xml><?xml version="1.0" encoding="utf-8"?>
-<ds:datastoreItem xmlns:ds="http://schemas.openxmlformats.org/officeDocument/2006/customXml" ds:itemID="{03006A3F-F366-4E84-A26C-0FEE60D94253}">
-  <ds:schemaRefs>
-    <ds:schemaRef ds:uri="http://schemas.openxmlformats.org/officeDocument/2006/bibliography"/>
-  </ds:schemaRefs>
-</ds:datastoreItem>
-</file>
-
-<file path=customXml/itemProps3.xml><?xml version="1.0" encoding="utf-8"?>
 <ds:datastoreItem xmlns:ds="http://schemas.openxmlformats.org/officeDocument/2006/customXml" ds:itemID="{3EBE3438-CB39-49D8-A4DF-C1B3D83CCFAE}">
   <ds:schemaRefs>
     <ds:schemaRef ds:uri="http://schemas.microsoft.com/office/2006/metadata/contentType"/>
@@ -2819,6 +2948,22 @@
 </ds:datastoreItem>
 </file>
 
+<file path=customXml/itemProps2.xml><?xml version="1.0" encoding="utf-8"?>
+<ds:datastoreItem xmlns:ds="http://schemas.openxmlformats.org/officeDocument/2006/customXml" ds:itemID="{03006A3F-F366-4E84-A26C-0FEE60D94253}">
+  <ds:schemaRefs>
+    <ds:schemaRef ds:uri="http://schemas.openxmlformats.org/officeDocument/2006/bibliography"/>
+  </ds:schemaRefs>
+</ds:datastoreItem>
+</file>
+
+<file path=customXml/itemProps3.xml><?xml version="1.0" encoding="utf-8"?>
+<ds:datastoreItem xmlns:ds="http://schemas.openxmlformats.org/officeDocument/2006/customXml" ds:itemID="{B24A0F41-CBD7-481D-B4AD-159A9F4A4F08}">
+  <ds:schemaRefs>
+    <ds:schemaRef ds:uri="http://schemas.microsoft.com/sharepoint/v3/contenttype/forms"/>
+  </ds:schemaRefs>
+</ds:datastoreItem>
+</file>
+
 <file path=customXml/itemProps4.xml><?xml version="1.0" encoding="utf-8"?>
 <ds:datastoreItem xmlns:ds="http://schemas.openxmlformats.org/officeDocument/2006/customXml" ds:itemID="{0637F22F-8CA1-4C46-ABAB-27D637C8BDAE}">
   <ds:schemaRefs>

</xml_diff>